<commit_message>
Handle Concurrent Requests, Removing element while Iterating through Array List
</commit_message>
<xml_diff>
--- a/Report.docx
+++ b/Report.docx
@@ -2246,12 +2246,19 @@
         <w:pStyle w:val="NormalText"/>
       </w:pPr>
       <w:r>
-        <w:t>I have added Java docs in every class it will help to understand the code easily. I have also formatted the code in every class of the project so that it looks consistent and easy to read. I also remove unused variable and imports</w:t>
-      </w:r>
-      <w:bookmarkStart w:id="7" w:name="_GoBack"/>
-      <w:bookmarkEnd w:id="7"/>
-      <w:r>
-        <w:t>.</w:t>
+        <w:t>I have added Java docs in every class it will help to understand the code easily. I have also formatted the code</w:t>
+      </w:r>
+      <w:r>
+        <w:t xml:space="preserve"> (</w:t>
+      </w:r>
+      <w:r>
+        <w:t>code indentation</w:t>
+      </w:r>
+      <w:r>
+        <w:t>)</w:t>
+      </w:r>
+      <w:r>
+        <w:t xml:space="preserve"> in every class of the project so that it looks consistent and easy to read. I also remove unused variable and imports.</w:t>
       </w:r>
     </w:p>
     <w:p>
@@ -2262,9 +2269,365 @@
           <w:numId w:val="24"/>
         </w:numPr>
       </w:pPr>
+      <w:r>
+        <w:t>Handle C</w:t>
+      </w:r>
+      <w:r>
+        <w:t xml:space="preserve">oncurrent </w:t>
+      </w:r>
+      <w:r>
+        <w:t>R</w:t>
+      </w:r>
+      <w:r>
+        <w:t>equests</w:t>
+      </w:r>
+    </w:p>
+    <w:p>
+      <w:pPr>
+        <w:pBdr>
+          <w:top w:val="none" w:sz="0" w:space="0" w:color="auto"/>
+          <w:left w:val="none" w:sz="0" w:space="0" w:color="auto"/>
+          <w:bottom w:val="none" w:sz="0" w:space="0" w:color="auto"/>
+          <w:right w:val="none" w:sz="0" w:space="0" w:color="auto"/>
+          <w:between w:val="none" w:sz="0" w:space="0" w:color="auto"/>
+        </w:pBdr>
+        <w:spacing w:before="0" w:after="0"/>
+        <w:ind w:right="0"/>
+        <w:jc w:val="left"/>
+      </w:pPr>
+      <w:r>
+        <w:t>To facilitate concurrent requests, I have introduced ‘</w:t>
+      </w:r>
+      <w:r>
+        <w:rPr>
+          <w:rFonts w:ascii="Consolas" w:hAnsi="Consolas" w:cs="Consolas"/>
+          <w:b/>
+          <w:bCs/>
+          <w:color w:val="7F0055"/>
+          <w:sz w:val="20"/>
+          <w:szCs w:val="20"/>
+          <w:shd w:val="clear" w:color="auto" w:fill="E8F2FE"/>
+        </w:rPr>
+        <w:t>synchronized</w:t>
+      </w:r>
+      <w:r>
+        <w:t>’ code block where we are adding, updating and deleting a user in ‘</w:t>
+      </w:r>
       <w:proofErr w:type="spellStart"/>
       <w:r>
-        <w:t>sd</w:t>
+        <w:rPr>
+          <w:rFonts w:ascii="Consolas" w:hAnsi="Consolas" w:cs="Consolas"/>
+          <w:sz w:val="20"/>
+          <w:szCs w:val="20"/>
+          <w:shd w:val="clear" w:color="auto" w:fill="E8F2FE"/>
+        </w:rPr>
+        <w:t>UserDao</w:t>
+      </w:r>
+      <w:proofErr w:type="spellEnd"/>
+      <w:r>
+        <w:t xml:space="preserve">’ class. </w:t>
+      </w:r>
+    </w:p>
+    <w:tbl>
+      <w:tblPr>
+        <w:tblStyle w:val="TableGrid"/>
+        <w:tblW w:w="0" w:type="auto"/>
+        <w:tblLook w:val="04A0" w:firstRow="1" w:lastRow="0" w:firstColumn="1" w:lastColumn="0" w:noHBand="0" w:noVBand="1"/>
+      </w:tblPr>
+      <w:tblGrid>
+        <w:gridCol w:w="4206"/>
+      </w:tblGrid>
+      <w:tr>
+        <w:tc>
+          <w:tcPr>
+            <w:tcW w:w="4206" w:type="dxa"/>
+          </w:tcPr>
+          <w:p>
+            <w:pPr>
+              <w:pBdr>
+                <w:top w:val="none" w:sz="0" w:space="0" w:color="auto"/>
+                <w:left w:val="none" w:sz="0" w:space="0" w:color="auto"/>
+                <w:bottom w:val="none" w:sz="0" w:space="0" w:color="auto"/>
+                <w:right w:val="none" w:sz="0" w:space="0" w:color="auto"/>
+                <w:between w:val="none" w:sz="0" w:space="0" w:color="auto"/>
+              </w:pBdr>
+              <w:ind w:right="0"/>
+              <w:jc w:val="left"/>
+            </w:pPr>
+            <w:r>
+              <w:rPr>
+                <w:noProof/>
+              </w:rPr>
+              <w:drawing>
+                <wp:inline distT="0" distB="0" distL="0" distR="0" wp14:anchorId="087726A5" wp14:editId="5E124083">
+                  <wp:extent cx="2531500" cy="1558455"/>
+                  <wp:effectExtent l="0" t="0" r="2540" b="3810"/>
+                  <wp:docPr id="1" name="Picture 1"/>
+                  <wp:cNvGraphicFramePr>
+                    <a:graphicFrameLocks xmlns:a="http://schemas.openxmlformats.org/drawingml/2006/main" noChangeAspect="1"/>
+                  </wp:cNvGraphicFramePr>
+                  <a:graphic xmlns:a="http://schemas.openxmlformats.org/drawingml/2006/main">
+                    <a:graphicData uri="http://schemas.openxmlformats.org/drawingml/2006/picture">
+                      <pic:pic xmlns:pic="http://schemas.openxmlformats.org/drawingml/2006/picture">
+                        <pic:nvPicPr>
+                          <pic:cNvPr id="0" name=""/>
+                          <pic:cNvPicPr/>
+                        </pic:nvPicPr>
+                        <pic:blipFill>
+                          <a:blip r:embed="rId9"/>
+                          <a:stretch>
+                            <a:fillRect/>
+                          </a:stretch>
+                        </pic:blipFill>
+                        <pic:spPr>
+                          <a:xfrm>
+                            <a:off x="0" y="0"/>
+                            <a:ext cx="2533703" cy="1559811"/>
+                          </a:xfrm>
+                          <a:prstGeom prst="rect">
+                            <a:avLst/>
+                          </a:prstGeom>
+                        </pic:spPr>
+                      </pic:pic>
+                    </a:graphicData>
+                  </a:graphic>
+                </wp:inline>
+              </w:drawing>
+            </w:r>
+          </w:p>
+        </w:tc>
+      </w:tr>
+    </w:tbl>
+    <w:p>
+      <w:pPr>
+        <w:pBdr>
+          <w:top w:val="none" w:sz="0" w:space="0" w:color="auto"/>
+          <w:left w:val="none" w:sz="0" w:space="0" w:color="auto"/>
+          <w:bottom w:val="none" w:sz="0" w:space="0" w:color="auto"/>
+          <w:right w:val="none" w:sz="0" w:space="0" w:color="auto"/>
+          <w:between w:val="none" w:sz="0" w:space="0" w:color="auto"/>
+        </w:pBdr>
+        <w:spacing w:before="0" w:after="0"/>
+        <w:ind w:right="0"/>
+        <w:jc w:val="left"/>
+      </w:pPr>
+    </w:p>
+    <w:p>
+      <w:pPr>
+        <w:pBdr>
+          <w:top w:val="none" w:sz="0" w:space="0" w:color="auto"/>
+          <w:left w:val="none" w:sz="0" w:space="0" w:color="auto"/>
+          <w:bottom w:val="none" w:sz="0" w:space="0" w:color="auto"/>
+          <w:right w:val="none" w:sz="0" w:space="0" w:color="auto"/>
+          <w:between w:val="none" w:sz="0" w:space="0" w:color="auto"/>
+        </w:pBdr>
+        <w:spacing w:before="0" w:after="0"/>
+        <w:ind w:right="0"/>
+        <w:jc w:val="left"/>
+        <w:rPr>
+          <w:rFonts w:ascii="Courier New" w:hAnsi="Courier New" w:cs="Courier New"/>
+          <w:color w:val="333333"/>
+          <w:sz w:val="20"/>
+          <w:szCs w:val="20"/>
+        </w:rPr>
+      </w:pPr>
+      <w:r>
+        <w:t xml:space="preserve">We can also handle concurrent request by using following code </w:t>
+      </w:r>
+      <w:proofErr w:type="spellStart"/>
+      <w:proofErr w:type="gramStart"/>
+      <w:r>
+        <w:rPr>
+          <w:rFonts w:ascii="Courier New" w:hAnsi="Courier New" w:cs="Courier New"/>
+          <w:color w:val="333333"/>
+          <w:sz w:val="20"/>
+          <w:szCs w:val="20"/>
+        </w:rPr>
+        <w:t>Collections.synchronizedList</w:t>
+      </w:r>
+      <w:proofErr w:type="spellEnd"/>
+      <w:r>
+        <w:rPr>
+          <w:rFonts w:ascii="Courier New" w:hAnsi="Courier New" w:cs="Courier New"/>
+          <w:color w:val="333333"/>
+          <w:sz w:val="20"/>
+          <w:szCs w:val="20"/>
+        </w:rPr>
+        <w:t>(</w:t>
+      </w:r>
+      <w:proofErr w:type="gramEnd"/>
+      <w:r>
+        <w:rPr>
+          <w:rFonts w:ascii="Courier New" w:hAnsi="Courier New" w:cs="Courier New"/>
+          <w:color w:val="333333"/>
+          <w:sz w:val="20"/>
+          <w:szCs w:val="20"/>
+        </w:rPr>
+        <w:t>new</w:t>
+      </w:r>
+      <w:r>
+        <w:rPr>
+          <w:rFonts w:ascii="Consolas" w:hAnsi="Consolas"/>
+          <w:color w:val="333333"/>
+          <w:sz w:val="19"/>
+          <w:szCs w:val="19"/>
+        </w:rPr>
+        <w:t xml:space="preserve"> </w:t>
+      </w:r>
+      <w:proofErr w:type="spellStart"/>
+      <w:r>
+        <w:rPr>
+          <w:rFonts w:ascii="Courier New" w:hAnsi="Courier New" w:cs="Courier New"/>
+          <w:color w:val="333333"/>
+          <w:sz w:val="20"/>
+          <w:szCs w:val="20"/>
+        </w:rPr>
+        <w:t>ArrayList</w:t>
+      </w:r>
+      <w:proofErr w:type="spellEnd"/>
+      <w:r>
+        <w:rPr>
+          <w:rFonts w:ascii="Courier New" w:hAnsi="Courier New" w:cs="Courier New"/>
+          <w:color w:val="333333"/>
+          <w:sz w:val="20"/>
+          <w:szCs w:val="20"/>
+        </w:rPr>
+        <w:t>&lt;&gt;()</w:t>
+      </w:r>
+      <w:r>
+        <w:rPr>
+          <w:rFonts w:ascii="Courier New" w:hAnsi="Courier New" w:cs="Courier New"/>
+          <w:color w:val="333333"/>
+          <w:sz w:val="20"/>
+          <w:szCs w:val="20"/>
+        </w:rPr>
+        <w:t>);</w:t>
+      </w:r>
+    </w:p>
+    <w:p>
+      <w:pPr>
+        <w:pStyle w:val="NormalText"/>
+        <w:rPr>
+          <w:rFonts w:ascii="Consolas" w:hAnsi="Consolas"/>
+          <w:color w:val="333333"/>
+          <w:sz w:val="19"/>
+          <w:szCs w:val="19"/>
+        </w:rPr>
+      </w:pPr>
+      <w:r>
+        <w:rPr>
+          <w:rFonts w:ascii="Consolas" w:hAnsi="Consolas"/>
+          <w:color w:val="333333"/>
+          <w:sz w:val="19"/>
+          <w:szCs w:val="19"/>
+        </w:rPr>
+        <w:t>I</w:t>
+      </w:r>
+      <w:r>
+        <w:rPr>
+          <w:rFonts w:ascii="Consolas" w:hAnsi="Consolas"/>
+          <w:color w:val="333333"/>
+          <w:sz w:val="19"/>
+          <w:szCs w:val="19"/>
+        </w:rPr>
+        <w:t>t is preferable to synchronize only part of a method</w:t>
+      </w:r>
+      <w:r>
+        <w:rPr>
+          <w:rFonts w:ascii="Consolas" w:hAnsi="Consolas"/>
+          <w:color w:val="333333"/>
+          <w:sz w:val="19"/>
+          <w:szCs w:val="19"/>
+        </w:rPr>
+        <w:t xml:space="preserve"> which can cause a concurrency issue</w:t>
+      </w:r>
+      <w:bookmarkStart w:id="7" w:name="_GoBack"/>
+      <w:bookmarkEnd w:id="7"/>
+      <w:r>
+        <w:rPr>
+          <w:rFonts w:ascii="Consolas" w:hAnsi="Consolas"/>
+          <w:color w:val="333333"/>
+          <w:sz w:val="19"/>
+          <w:szCs w:val="19"/>
+        </w:rPr>
+        <w:t>.</w:t>
+      </w:r>
+    </w:p>
+    <w:p>
+      <w:pPr>
+        <w:pStyle w:val="NormalText"/>
+      </w:pPr>
+    </w:p>
+    <w:p>
+      <w:pPr>
+        <w:pStyle w:val="Heading-2"/>
+        <w:numPr>
+          <w:ilvl w:val="0"/>
+          <w:numId w:val="24"/>
+        </w:numPr>
+      </w:pPr>
+      <w:r>
+        <w:t>Removing element while Iterating through Array List</w:t>
+      </w:r>
+    </w:p>
+    <w:p>
+      <w:pPr>
+        <w:pStyle w:val="NormalText"/>
+        <w:jc w:val="left"/>
+      </w:pPr>
+      <w:r>
+        <w:t>‘</w:t>
+      </w:r>
+      <w:proofErr w:type="spellStart"/>
+      <w:proofErr w:type="gramStart"/>
+      <w:r>
+        <w:rPr>
+          <w:rFonts w:ascii="Consolas" w:hAnsi="Consolas" w:cs="Consolas"/>
+          <w:sz w:val="20"/>
+          <w:szCs w:val="20"/>
+          <w:shd w:val="clear" w:color="auto" w:fill="E8F2FE"/>
+        </w:rPr>
+        <w:t>deleteUser</w:t>
+      </w:r>
+      <w:proofErr w:type="spellEnd"/>
+      <w:proofErr w:type="gramEnd"/>
+      <w:r>
+        <w:t>’ method of ‘</w:t>
+      </w:r>
+      <w:proofErr w:type="spellStart"/>
+      <w:r>
+        <w:rPr>
+          <w:rFonts w:ascii="Consolas" w:hAnsi="Consolas" w:cs="Consolas"/>
+          <w:sz w:val="20"/>
+          <w:szCs w:val="20"/>
+          <w:shd w:val="clear" w:color="auto" w:fill="E8F2FE"/>
+        </w:rPr>
+        <w:t>UserDao</w:t>
+      </w:r>
+      <w:proofErr w:type="spellEnd"/>
+      <w:r>
+        <w:t xml:space="preserve">’ has been updated to avoid </w:t>
+      </w:r>
+      <w:proofErr w:type="spellStart"/>
+      <w:r>
+        <w:t>java.util.ConcurrentModificationException</w:t>
+      </w:r>
+      <w:proofErr w:type="spellEnd"/>
+      <w:r>
+        <w:t xml:space="preserve"> .</w:t>
+      </w:r>
+    </w:p>
+    <w:p>
+      <w:pPr>
+        <w:pStyle w:val="Heading-2"/>
+        <w:numPr>
+          <w:ilvl w:val="0"/>
+          <w:numId w:val="24"/>
+        </w:numPr>
+      </w:pPr>
+      <w:proofErr w:type="spellStart"/>
+      <w:r>
+        <w:t>zad</w:t>
       </w:r>
       <w:proofErr w:type="spellEnd"/>
     </w:p>
@@ -2305,6 +2668,7 @@
         <w:contextualSpacing/>
       </w:pPr>
       <w:r>
+        <w:lastRenderedPageBreak/>
         <w:t>User Interface Prototyping [</w:t>
       </w:r>
       <w:r>
@@ -2339,12 +2703,12 @@
       </w:r>
     </w:p>
     <w:sectPr>
-      <w:headerReference w:type="even" r:id="rId9"/>
-      <w:headerReference w:type="default" r:id="rId10"/>
-      <w:footerReference w:type="even" r:id="rId11"/>
-      <w:footerReference w:type="default" r:id="rId12"/>
-      <w:headerReference w:type="first" r:id="rId13"/>
-      <w:footerReference w:type="first" r:id="rId14"/>
+      <w:headerReference w:type="even" r:id="rId10"/>
+      <w:headerReference w:type="default" r:id="rId11"/>
+      <w:footerReference w:type="even" r:id="rId12"/>
+      <w:footerReference w:type="default" r:id="rId13"/>
+      <w:headerReference w:type="first" r:id="rId14"/>
+      <w:footerReference w:type="first" r:id="rId15"/>
       <w:pgSz w:w="11909" w:h="16834"/>
       <w:pgMar w:top="1440" w:right="1440" w:bottom="1440" w:left="1440" w:header="0" w:footer="720" w:gutter="0"/>
       <w:pgNumType w:start="1"/>
@@ -5904,6 +6268,45 @@
       <w:szCs w:val="16"/>
     </w:rPr>
   </w:style>
+  <w:style w:type="character" w:styleId="HTMLCode">
+    <w:name w:val="HTML Code"/>
+    <w:basedOn w:val="DefaultParagraphFont"/>
+    <w:uiPriority w:val="99"/>
+    <w:semiHidden/>
+    <w:unhideWhenUsed/>
+    <w:rsid w:val="00A3347E"/>
+    <w:rPr>
+      <w:rFonts w:ascii="Courier New" w:eastAsia="Times New Roman" w:hAnsi="Courier New" w:cs="Courier New"/>
+      <w:sz w:val="20"/>
+      <w:szCs w:val="20"/>
+    </w:rPr>
+  </w:style>
+  <w:style w:type="table" w:styleId="TableGrid">
+    <w:name w:val="Table Grid"/>
+    <w:basedOn w:val="TableNormal"/>
+    <w:uiPriority w:val="39"/>
+    <w:rsid w:val="009A1709"/>
+    <w:pPr>
+      <w:spacing w:before="0" w:after="0"/>
+    </w:pPr>
+    <w:tblPr>
+      <w:tblInd w:w="0" w:type="dxa"/>
+      <w:tblBorders>
+        <w:top w:val="single" w:sz="4" w:space="0" w:color="auto"/>
+        <w:left w:val="single" w:sz="4" w:space="0" w:color="auto"/>
+        <w:bottom w:val="single" w:sz="4" w:space="0" w:color="auto"/>
+        <w:right w:val="single" w:sz="4" w:space="0" w:color="auto"/>
+        <w:insideH w:val="single" w:sz="4" w:space="0" w:color="auto"/>
+        <w:insideV w:val="single" w:sz="4" w:space="0" w:color="auto"/>
+      </w:tblBorders>
+      <w:tblCellMar>
+        <w:top w:w="0" w:type="dxa"/>
+        <w:left w:w="108" w:type="dxa"/>
+        <w:bottom w:w="0" w:type="dxa"/>
+        <w:right w:w="108" w:type="dxa"/>
+      </w:tblCellMar>
+    </w:tblPr>
+  </w:style>
 </w:styles>
 </file>
 
@@ -6538,6 +6941,45 @@
       <w:sz w:val="16"/>
       <w:szCs w:val="16"/>
     </w:rPr>
+  </w:style>
+  <w:style w:type="character" w:styleId="HTMLCode">
+    <w:name w:val="HTML Code"/>
+    <w:basedOn w:val="DefaultParagraphFont"/>
+    <w:uiPriority w:val="99"/>
+    <w:semiHidden/>
+    <w:unhideWhenUsed/>
+    <w:rsid w:val="00A3347E"/>
+    <w:rPr>
+      <w:rFonts w:ascii="Courier New" w:eastAsia="Times New Roman" w:hAnsi="Courier New" w:cs="Courier New"/>
+      <w:sz w:val="20"/>
+      <w:szCs w:val="20"/>
+    </w:rPr>
+  </w:style>
+  <w:style w:type="table" w:styleId="TableGrid">
+    <w:name w:val="Table Grid"/>
+    <w:basedOn w:val="TableNormal"/>
+    <w:uiPriority w:val="39"/>
+    <w:rsid w:val="009A1709"/>
+    <w:pPr>
+      <w:spacing w:before="0" w:after="0"/>
+    </w:pPr>
+    <w:tblPr>
+      <w:tblInd w:w="0" w:type="dxa"/>
+      <w:tblBorders>
+        <w:top w:val="single" w:sz="4" w:space="0" w:color="auto"/>
+        <w:left w:val="single" w:sz="4" w:space="0" w:color="auto"/>
+        <w:bottom w:val="single" w:sz="4" w:space="0" w:color="auto"/>
+        <w:right w:val="single" w:sz="4" w:space="0" w:color="auto"/>
+        <w:insideH w:val="single" w:sz="4" w:space="0" w:color="auto"/>
+        <w:insideV w:val="single" w:sz="4" w:space="0" w:color="auto"/>
+      </w:tblBorders>
+      <w:tblCellMar>
+        <w:top w:w="0" w:type="dxa"/>
+        <w:left w:w="108" w:type="dxa"/>
+        <w:bottom w:w="0" w:type="dxa"/>
+        <w:right w:w="108" w:type="dxa"/>
+      </w:tblCellMar>
+    </w:tblPr>
   </w:style>
 </w:styles>
 </file>
@@ -6867,7 +7309,7 @@
 </file>
 
 <file path=customXml/itemProps1.xml><?xml version="1.0" encoding="utf-8"?>
-<ds:datastoreItem xmlns:ds="http://schemas.openxmlformats.org/officeDocument/2006/customXml" ds:itemID="{AE4B051C-D0D1-48BA-A895-8CEBCDAAB0EA}">
+<ds:datastoreItem xmlns:ds="http://schemas.openxmlformats.org/officeDocument/2006/customXml" ds:itemID="{243B70F5-8AC9-4FCA-BB9A-DF5086DE1275}">
   <ds:schemaRefs>
     <ds:schemaRef ds:uri="http://schemas.openxmlformats.org/officeDocument/2006/bibliography"/>
   </ds:schemaRefs>

</xml_diff>

<commit_message>
Update, Delete and Find user operation are updated, will work on the base on user's email, because user email is unique.
</commit_message>
<xml_diff>
--- a/Report.docx
+++ b/Report.docx
@@ -2541,8 +2541,6 @@
         </w:rPr>
         <w:t xml:space="preserve"> which can cause a concurrency issue</w:t>
       </w:r>
-      <w:bookmarkStart w:id="7" w:name="_GoBack"/>
-      <w:bookmarkEnd w:id="7"/>
       <w:r>
         <w:rPr>
           <w:rFonts w:ascii="Consolas" w:hAnsi="Consolas"/>
@@ -2625,11 +2623,84 @@
           <w:numId w:val="24"/>
         </w:numPr>
       </w:pPr>
+      <w:r>
+        <w:t>Update, Delete and Find user on the base on his email</w:t>
+      </w:r>
+    </w:p>
+    <w:p>
+      <w:pPr>
+        <w:pStyle w:val="Heading-2"/>
+        <w:ind w:left="720"/>
+      </w:pPr>
+    </w:p>
+    <w:p>
+      <w:pPr>
+        <w:pStyle w:val="Heading-2"/>
+        <w:numPr>
+          <w:ilvl w:val="0"/>
+          <w:numId w:val="24"/>
+        </w:numPr>
+      </w:pPr>
+      <w:r>
+        <w:t xml:space="preserve">Design pattern </w:t>
+      </w:r>
+      <w:r>
+        <w:t>Singleton</w:t>
+      </w:r>
+    </w:p>
+    <w:p>
+      <w:pPr>
+        <w:pStyle w:val="ListParagraph"/>
+      </w:pPr>
+    </w:p>
+    <w:p>
+      <w:pPr>
+        <w:pStyle w:val="Heading-2"/>
+        <w:numPr>
+          <w:ilvl w:val="0"/>
+          <w:numId w:val="24"/>
+        </w:numPr>
+      </w:pPr>
+      <w:r>
+        <w:lastRenderedPageBreak/>
+        <w:t xml:space="preserve">User </w:t>
+      </w:r>
       <w:proofErr w:type="spellStart"/>
       <w:r>
-        <w:t>zad</w:t>
+        <w:t>porpr</w:t>
       </w:r>
       <w:proofErr w:type="spellEnd"/>
+      <w:r>
+        <w:t xml:space="preserve"> HTTP method </w:t>
+      </w:r>
+      <w:r>
+        <w:rPr>
+          <w:rFonts w:ascii="Consolas" w:hAnsi="Consolas" w:cs="Consolas"/>
+          <w:sz w:val="20"/>
+          <w:szCs w:val="20"/>
+          <w:shd w:val="clear" w:color="auto" w:fill="E8F2FE"/>
+        </w:rPr>
+        <w:t>UserResource</w:t>
+      </w:r>
+      <w:bookmarkStart w:id="7" w:name="_GoBack"/>
+      <w:bookmarkEnd w:id="7"/>
+    </w:p>
+    <w:p>
+      <w:pPr>
+        <w:pStyle w:val="ListParagraph"/>
+      </w:pPr>
+    </w:p>
+    <w:p>
+      <w:pPr>
+        <w:pStyle w:val="Heading-2"/>
+        <w:numPr>
+          <w:ilvl w:val="0"/>
+          <w:numId w:val="24"/>
+        </w:numPr>
+      </w:pPr>
+      <w:r>
+        <w:t>Introduce logging.</w:t>
+      </w:r>
     </w:p>
     <w:p>
       <w:pPr>
@@ -2668,7 +2739,6 @@
         <w:contextualSpacing/>
       </w:pPr>
       <w:r>
-        <w:lastRenderedPageBreak/>
         <w:t>User Interface Prototyping [</w:t>
       </w:r>
       <w:r>
@@ -2793,7 +2863,7 @@
           <w:rPr>
             <w:noProof/>
           </w:rPr>
-          <w:t>3</w:t>
+          <w:t>4</w:t>
         </w:r>
         <w:r>
           <w:rPr>
@@ -7309,7 +7379,7 @@
 </file>
 
 <file path=customXml/itemProps1.xml><?xml version="1.0" encoding="utf-8"?>
-<ds:datastoreItem xmlns:ds="http://schemas.openxmlformats.org/officeDocument/2006/customXml" ds:itemID="{243B70F5-8AC9-4FCA-BB9A-DF5086DE1275}">
+<ds:datastoreItem xmlns:ds="http://schemas.openxmlformats.org/officeDocument/2006/customXml" ds:itemID="{2D7968B3-51BF-46ED-9CE3-576926B08ED4}">
   <ds:schemaRefs>
     <ds:schemaRef ds:uri="http://schemas.openxmlformats.org/officeDocument/2006/bibliography"/>
   </ds:schemaRefs>

</xml_diff>

<commit_message>
Add validation for user Email and roles.
</commit_message>
<xml_diff>
--- a/Report.docx
+++ b/Report.docx
@@ -2624,8 +2624,41 @@
         </w:numPr>
       </w:pPr>
       <w:r>
-        <w:t>Update, Delete and Find user on the base on his email</w:t>
-      </w:r>
+        <w:t xml:space="preserve">Update, Delete and Find user </w:t>
+      </w:r>
+      <w:r>
+        <w:t xml:space="preserve">operation operate </w:t>
+      </w:r>
+      <w:r>
+        <w:t xml:space="preserve">on the base </w:t>
+      </w:r>
+      <w:r>
+        <w:t>of user’s email</w:t>
+      </w:r>
+    </w:p>
+    <w:p>
+      <w:pPr>
+        <w:pStyle w:val="NormalText"/>
+      </w:pPr>
+      <w:r>
+        <w:t>As given email is unique that why these operations must work on the basis of email, previously they were working on name.</w:t>
+      </w:r>
+      <w:r>
+        <w:t xml:space="preserve"> An error will be thrown if user does not provide email address or </w:t>
+      </w:r>
+      <w:proofErr w:type="spellStart"/>
+      <w:r>
+        <w:t>atleast</w:t>
+      </w:r>
+      <w:proofErr w:type="spellEnd"/>
+      <w:r>
+        <w:t xml:space="preserve"> one role</w:t>
+      </w:r>
+      <w:r>
+        <w:t xml:space="preserve"> while creating the user.</w:t>
+      </w:r>
+      <w:bookmarkStart w:id="7" w:name="_GoBack"/>
+      <w:bookmarkEnd w:id="7"/>
     </w:p>
     <w:p>
       <w:pPr>
@@ -2650,11 +2683,6 @@
     </w:p>
     <w:p>
       <w:pPr>
-        <w:pStyle w:val="ListParagraph"/>
-      </w:pPr>
-    </w:p>
-    <w:p>
-      <w:pPr>
         <w:pStyle w:val="Heading-2"/>
         <w:numPr>
           <w:ilvl w:val="0"/>
@@ -2662,7 +2690,6 @@
         </w:numPr>
       </w:pPr>
       <w:r>
-        <w:lastRenderedPageBreak/>
         <w:t xml:space="preserve">User </w:t>
       </w:r>
       <w:proofErr w:type="spellStart"/>
@@ -2673,6 +2700,7 @@
       <w:r>
         <w:t xml:space="preserve"> HTTP method </w:t>
       </w:r>
+      <w:proofErr w:type="spellStart"/>
       <w:r>
         <w:rPr>
           <w:rFonts w:ascii="Consolas" w:hAnsi="Consolas" w:cs="Consolas"/>
@@ -2682,8 +2710,7 @@
         </w:rPr>
         <w:t>UserResource</w:t>
       </w:r>
-      <w:bookmarkStart w:id="7" w:name="_GoBack"/>
-      <w:bookmarkEnd w:id="7"/>
+      <w:proofErr w:type="spellEnd"/>
     </w:p>
     <w:p>
       <w:pPr>
@@ -2863,7 +2890,7 @@
           <w:rPr>
             <w:noProof/>
           </w:rPr>
-          <w:t>4</w:t>
+          <w:t>3</w:t>
         </w:r>
         <w:r>
           <w:rPr>
@@ -7379,7 +7406,7 @@
 </file>
 
 <file path=customXml/itemProps1.xml><?xml version="1.0" encoding="utf-8"?>
-<ds:datastoreItem xmlns:ds="http://schemas.openxmlformats.org/officeDocument/2006/customXml" ds:itemID="{2D7968B3-51BF-46ED-9CE3-576926B08ED4}">
+<ds:datastoreItem xmlns:ds="http://schemas.openxmlformats.org/officeDocument/2006/customXml" ds:itemID="{B0BC3610-B01B-43AB-B5D0-28D4CCCC06D1}">
   <ds:schemaRefs>
     <ds:schemaRef ds:uri="http://schemas.openxmlformats.org/officeDocument/2006/bibliography"/>
   </ds:schemaRefs>

</xml_diff>

<commit_message>
Service Class added. Code formatted and improve validations,
</commit_message>
<xml_diff>
--- a/Report.docx
+++ b/Report.docx
@@ -112,7 +112,15 @@
           <w:sz w:val="28"/>
           <w:szCs w:val="28"/>
         </w:rPr>
-        <w:t>Submitted By:</w:t>
+        <w:t>Created</w:t>
+      </w:r>
+      <w:r>
+        <w:rPr>
+          <w:b/>
+          <w:sz w:val="28"/>
+          <w:szCs w:val="28"/>
+        </w:rPr>
+        <w:t xml:space="preserve"> By:</w:t>
       </w:r>
       <w:r>
         <w:rPr>
@@ -468,7 +476,7 @@
           <w:r>
             <w:fldChar w:fldCharType="separate"/>
           </w:r>
-          <w:hyperlink w:anchor="_Toc507624900" w:history="1">
+          <w:hyperlink w:anchor="_Toc526770775" w:history="1">
             <w:r>
               <w:rPr>
                 <w:rStyle w:val="Hyperlink"/>
@@ -495,7 +503,7 @@
                 <w:noProof/>
                 <w:webHidden/>
               </w:rPr>
-              <w:instrText xml:space="preserve"> PAGEREF _Toc507624900 \h </w:instrText>
+              <w:instrText xml:space="preserve"> PAGEREF _Toc526770775 \h </w:instrText>
             </w:r>
             <w:r>
               <w:rPr>
@@ -540,13 +548,13 @@
               <w:szCs w:val="22"/>
             </w:rPr>
           </w:pPr>
-          <w:hyperlink w:anchor="_Toc507624901" w:history="1">
+          <w:hyperlink w:anchor="_Toc526770776" w:history="1">
             <w:r>
               <w:rPr>
                 <w:rStyle w:val="Hyperlink"/>
                 <w:noProof/>
               </w:rPr>
-              <w:t>2.  Conceptual Design(s):</w:t>
+              <w:t>2. Steps for Improvements:</w:t>
             </w:r>
             <w:r>
               <w:rPr>
@@ -567,7 +575,7 @@
                 <w:noProof/>
                 <w:webHidden/>
               </w:rPr>
-              <w:instrText xml:space="preserve"> PAGEREF _Toc507624901 \h </w:instrText>
+              <w:instrText xml:space="preserve"> PAGEREF _Toc526770776 \h </w:instrText>
             </w:r>
             <w:r>
               <w:rPr>
@@ -602,6 +610,7 @@
           <w:pPr>
             <w:pStyle w:val="TOC2"/>
             <w:tabs>
+              <w:tab w:val="left" w:pos="660"/>
               <w:tab w:val="right" w:pos="9019"/>
             </w:tabs>
             <w:rPr>
@@ -612,23 +621,41 @@
               <w:szCs w:val="22"/>
             </w:rPr>
           </w:pPr>
-          <w:hyperlink w:anchor="_Toc507624902" w:history="1">
+          <w:hyperlink w:anchor="_Toc526770777" w:history="1">
             <w:r>
               <w:rPr>
                 <w:rStyle w:val="Hyperlink"/>
-                <w:noProof/>
-              </w:rPr>
-              <w:t>2.1 Transforming user requirements into a conceptual model:</w:t>
-            </w:r>
-            <w:r>
-              <w:rPr>
-                <w:noProof/>
-                <w:webHidden/>
+                <w:rFonts w:ascii="Symbol" w:hAnsi="Symbol"/>
+                <w:noProof/>
+              </w:rPr>
+              <w:t></w:t>
+            </w:r>
+            <w:r>
+              <w:rPr>
+                <w:rFonts w:asciiTheme="minorHAnsi" w:eastAsiaTheme="minorEastAsia" w:hAnsiTheme="minorHAnsi" w:cstheme="minorBidi"/>
+                <w:noProof/>
+                <w:color w:val="auto"/>
+                <w:sz w:val="22"/>
+                <w:szCs w:val="22"/>
               </w:rPr>
               <w:tab/>
             </w:r>
             <w:r>
               <w:rPr>
+                <w:rStyle w:val="Hyperlink"/>
+                <w:noProof/>
+              </w:rPr>
+              <w:t>Java docs, Code formatting :</w:t>
+            </w:r>
+            <w:r>
+              <w:rPr>
+                <w:noProof/>
+                <w:webHidden/>
+              </w:rPr>
+              <w:tab/>
+            </w:r>
+            <w:r>
+              <w:rPr>
                 <w:noProof/>
                 <w:webHidden/>
               </w:rPr>
@@ -639,7 +666,7 @@
                 <w:noProof/>
                 <w:webHidden/>
               </w:rPr>
-              <w:instrText xml:space="preserve"> PAGEREF _Toc507624902 \h </w:instrText>
+              <w:instrText xml:space="preserve"> PAGEREF _Toc526770777 \h </w:instrText>
             </w:r>
             <w:r>
               <w:rPr>
@@ -672,8 +699,9 @@
         </w:p>
         <w:p>
           <w:pPr>
-            <w:pStyle w:val="TOC3"/>
+            <w:pStyle w:val="TOC2"/>
             <w:tabs>
+              <w:tab w:val="left" w:pos="660"/>
               <w:tab w:val="right" w:pos="9019"/>
             </w:tabs>
             <w:rPr>
@@ -684,23 +712,41 @@
               <w:szCs w:val="22"/>
             </w:rPr>
           </w:pPr>
-          <w:hyperlink w:anchor="_Toc507624903" w:history="1">
+          <w:hyperlink w:anchor="_Toc526770778" w:history="1">
             <w:r>
               <w:rPr>
                 <w:rStyle w:val="Hyperlink"/>
-                <w:noProof/>
-              </w:rPr>
-              <w:t>2.1.1 Multiple Interfaces</w:t>
-            </w:r>
-            <w:r>
-              <w:rPr>
-                <w:noProof/>
-                <w:webHidden/>
+                <w:rFonts w:ascii="Symbol" w:hAnsi="Symbol"/>
+                <w:noProof/>
+              </w:rPr>
+              <w:t></w:t>
+            </w:r>
+            <w:r>
+              <w:rPr>
+                <w:rFonts w:asciiTheme="minorHAnsi" w:eastAsiaTheme="minorEastAsia" w:hAnsiTheme="minorHAnsi" w:cstheme="minorBidi"/>
+                <w:noProof/>
+                <w:color w:val="auto"/>
+                <w:sz w:val="22"/>
+                <w:szCs w:val="22"/>
               </w:rPr>
               <w:tab/>
             </w:r>
             <w:r>
               <w:rPr>
+                <w:rStyle w:val="Hyperlink"/>
+                <w:noProof/>
+              </w:rPr>
+              <w:t>Handle Concurrent Requests</w:t>
+            </w:r>
+            <w:r>
+              <w:rPr>
+                <w:noProof/>
+                <w:webHidden/>
+              </w:rPr>
+              <w:tab/>
+            </w:r>
+            <w:r>
+              <w:rPr>
                 <w:noProof/>
                 <w:webHidden/>
               </w:rPr>
@@ -711,7 +757,7 @@
                 <w:noProof/>
                 <w:webHidden/>
               </w:rPr>
-              <w:instrText xml:space="preserve"> PAGEREF _Toc507624903 \h </w:instrText>
+              <w:instrText xml:space="preserve"> PAGEREF _Toc526770778 \h </w:instrText>
             </w:r>
             <w:r>
               <w:rPr>
@@ -744,8 +790,9 @@
         </w:p>
         <w:p>
           <w:pPr>
-            <w:pStyle w:val="TOC3"/>
+            <w:pStyle w:val="TOC2"/>
             <w:tabs>
+              <w:tab w:val="left" w:pos="660"/>
               <w:tab w:val="right" w:pos="9019"/>
             </w:tabs>
             <w:rPr>
@@ -756,23 +803,41 @@
               <w:szCs w:val="22"/>
             </w:rPr>
           </w:pPr>
-          <w:hyperlink w:anchor="_Toc507624904" w:history="1">
+          <w:hyperlink w:anchor="_Toc526770779" w:history="1">
             <w:r>
               <w:rPr>
                 <w:rStyle w:val="Hyperlink"/>
-                <w:noProof/>
-              </w:rPr>
-              <w:t>2.1.2 Adaptive Menu</w:t>
-            </w:r>
-            <w:r>
-              <w:rPr>
-                <w:noProof/>
-                <w:webHidden/>
+                <w:rFonts w:ascii="Symbol" w:hAnsi="Symbol"/>
+                <w:noProof/>
+              </w:rPr>
+              <w:t></w:t>
+            </w:r>
+            <w:r>
+              <w:rPr>
+                <w:rFonts w:asciiTheme="minorHAnsi" w:eastAsiaTheme="minorEastAsia" w:hAnsiTheme="minorHAnsi" w:cstheme="minorBidi"/>
+                <w:noProof/>
+                <w:color w:val="auto"/>
+                <w:sz w:val="22"/>
+                <w:szCs w:val="22"/>
               </w:rPr>
               <w:tab/>
             </w:r>
             <w:r>
               <w:rPr>
+                <w:rStyle w:val="Hyperlink"/>
+                <w:noProof/>
+              </w:rPr>
+              <w:t>Removing element while Iterating through Array List</w:t>
+            </w:r>
+            <w:r>
+              <w:rPr>
+                <w:noProof/>
+                <w:webHidden/>
+              </w:rPr>
+              <w:tab/>
+            </w:r>
+            <w:r>
+              <w:rPr>
                 <w:noProof/>
                 <w:webHidden/>
               </w:rPr>
@@ -783,7 +848,7 @@
                 <w:noProof/>
                 <w:webHidden/>
               </w:rPr>
-              <w:instrText xml:space="preserve"> PAGEREF _Toc507624904 \h </w:instrText>
+              <w:instrText xml:space="preserve"> PAGEREF _Toc526770779 \h </w:instrText>
             </w:r>
             <w:r>
               <w:rPr>
@@ -803,7 +868,7 @@
                 <w:noProof/>
                 <w:webHidden/>
               </w:rPr>
-              <w:t>5</w:t>
+              <w:t>3</w:t>
             </w:r>
             <w:r>
               <w:rPr>
@@ -816,8 +881,9 @@
         </w:p>
         <w:p>
           <w:pPr>
-            <w:pStyle w:val="TOC3"/>
+            <w:pStyle w:val="TOC2"/>
             <w:tabs>
+              <w:tab w:val="left" w:pos="660"/>
               <w:tab w:val="right" w:pos="9019"/>
             </w:tabs>
             <w:rPr>
@@ -828,23 +894,41 @@
               <w:szCs w:val="22"/>
             </w:rPr>
           </w:pPr>
-          <w:hyperlink w:anchor="_Toc507624905" w:history="1">
+          <w:hyperlink w:anchor="_Toc526770780" w:history="1">
             <w:r>
               <w:rPr>
                 <w:rStyle w:val="Hyperlink"/>
-                <w:noProof/>
-              </w:rPr>
-              <w:t>2.1.3 Persistence</w:t>
-            </w:r>
-            <w:r>
-              <w:rPr>
-                <w:noProof/>
-                <w:webHidden/>
+                <w:rFonts w:ascii="Symbol" w:hAnsi="Symbol"/>
+                <w:noProof/>
+              </w:rPr>
+              <w:t></w:t>
+            </w:r>
+            <w:r>
+              <w:rPr>
+                <w:rFonts w:asciiTheme="minorHAnsi" w:eastAsiaTheme="minorEastAsia" w:hAnsiTheme="minorHAnsi" w:cstheme="minorBidi"/>
+                <w:noProof/>
+                <w:color w:val="auto"/>
+                <w:sz w:val="22"/>
+                <w:szCs w:val="22"/>
               </w:rPr>
               <w:tab/>
             </w:r>
             <w:r>
               <w:rPr>
+                <w:rStyle w:val="Hyperlink"/>
+                <w:noProof/>
+              </w:rPr>
+              <w:t>Update, Delete and Find user operation operate on the base of user’s email</w:t>
+            </w:r>
+            <w:r>
+              <w:rPr>
+                <w:noProof/>
+                <w:webHidden/>
+              </w:rPr>
+              <w:tab/>
+            </w:r>
+            <w:r>
+              <w:rPr>
                 <w:noProof/>
                 <w:webHidden/>
               </w:rPr>
@@ -855,7 +939,7 @@
                 <w:noProof/>
                 <w:webHidden/>
               </w:rPr>
-              <w:instrText xml:space="preserve"> PAGEREF _Toc507624905 \h </w:instrText>
+              <w:instrText xml:space="preserve"> PAGEREF _Toc526770780 \h </w:instrText>
             </w:r>
             <w:r>
               <w:rPr>
@@ -875,7 +959,289 @@
                 <w:noProof/>
                 <w:webHidden/>
               </w:rPr>
-              <w:t>7</w:t>
+              <w:t>3</w:t>
+            </w:r>
+            <w:r>
+              <w:rPr>
+                <w:noProof/>
+                <w:webHidden/>
+              </w:rPr>
+              <w:fldChar w:fldCharType="end"/>
+            </w:r>
+          </w:hyperlink>
+        </w:p>
+        <w:p>
+          <w:pPr>
+            <w:pStyle w:val="TOC2"/>
+            <w:tabs>
+              <w:tab w:val="left" w:pos="660"/>
+              <w:tab w:val="right" w:pos="9019"/>
+            </w:tabs>
+            <w:rPr>
+              <w:rFonts w:asciiTheme="minorHAnsi" w:eastAsiaTheme="minorEastAsia" w:hAnsiTheme="minorHAnsi" w:cstheme="minorBidi"/>
+              <w:noProof/>
+              <w:color w:val="auto"/>
+              <w:sz w:val="22"/>
+              <w:szCs w:val="22"/>
+            </w:rPr>
+          </w:pPr>
+          <w:hyperlink w:anchor="_Toc526770781" w:history="1">
+            <w:r>
+              <w:rPr>
+                <w:rStyle w:val="Hyperlink"/>
+                <w:rFonts w:ascii="Symbol" w:hAnsi="Symbol"/>
+                <w:noProof/>
+              </w:rPr>
+              <w:t></w:t>
+            </w:r>
+            <w:r>
+              <w:rPr>
+                <w:rFonts w:asciiTheme="minorHAnsi" w:eastAsiaTheme="minorEastAsia" w:hAnsiTheme="minorHAnsi" w:cstheme="minorBidi"/>
+                <w:noProof/>
+                <w:color w:val="auto"/>
+                <w:sz w:val="22"/>
+                <w:szCs w:val="22"/>
+              </w:rPr>
+              <w:tab/>
+            </w:r>
+            <w:r>
+              <w:rPr>
+                <w:rStyle w:val="Hyperlink"/>
+                <w:noProof/>
+              </w:rPr>
+              <w:t>Design pattern Singleton</w:t>
+            </w:r>
+            <w:r>
+              <w:rPr>
+                <w:noProof/>
+                <w:webHidden/>
+              </w:rPr>
+              <w:tab/>
+            </w:r>
+            <w:r>
+              <w:rPr>
+                <w:noProof/>
+                <w:webHidden/>
+              </w:rPr>
+              <w:fldChar w:fldCharType="begin"/>
+            </w:r>
+            <w:r>
+              <w:rPr>
+                <w:noProof/>
+                <w:webHidden/>
+              </w:rPr>
+              <w:instrText xml:space="preserve"> PAGEREF _Toc526770781 \h </w:instrText>
+            </w:r>
+            <w:r>
+              <w:rPr>
+                <w:noProof/>
+                <w:webHidden/>
+              </w:rPr>
+            </w:r>
+            <w:r>
+              <w:rPr>
+                <w:noProof/>
+                <w:webHidden/>
+              </w:rPr>
+              <w:fldChar w:fldCharType="separate"/>
+            </w:r>
+            <w:r>
+              <w:rPr>
+                <w:noProof/>
+                <w:webHidden/>
+              </w:rPr>
+              <w:t>4</w:t>
+            </w:r>
+            <w:r>
+              <w:rPr>
+                <w:noProof/>
+                <w:webHidden/>
+              </w:rPr>
+              <w:fldChar w:fldCharType="end"/>
+            </w:r>
+          </w:hyperlink>
+        </w:p>
+        <w:p>
+          <w:pPr>
+            <w:pStyle w:val="TOC2"/>
+            <w:tabs>
+              <w:tab w:val="left" w:pos="660"/>
+              <w:tab w:val="right" w:pos="9019"/>
+            </w:tabs>
+            <w:rPr>
+              <w:rFonts w:asciiTheme="minorHAnsi" w:eastAsiaTheme="minorEastAsia" w:hAnsiTheme="minorHAnsi" w:cstheme="minorBidi"/>
+              <w:noProof/>
+              <w:color w:val="auto"/>
+              <w:sz w:val="22"/>
+              <w:szCs w:val="22"/>
+            </w:rPr>
+          </w:pPr>
+          <w:hyperlink w:anchor="_Toc526770782" w:history="1">
+            <w:r>
+              <w:rPr>
+                <w:rStyle w:val="Hyperlink"/>
+                <w:rFonts w:ascii="Symbol" w:hAnsi="Symbol"/>
+                <w:noProof/>
+              </w:rPr>
+              <w:t></w:t>
+            </w:r>
+            <w:r>
+              <w:rPr>
+                <w:rFonts w:asciiTheme="minorHAnsi" w:eastAsiaTheme="minorEastAsia" w:hAnsiTheme="minorHAnsi" w:cstheme="minorBidi"/>
+                <w:noProof/>
+                <w:color w:val="auto"/>
+                <w:sz w:val="22"/>
+                <w:szCs w:val="22"/>
+              </w:rPr>
+              <w:tab/>
+            </w:r>
+            <w:r>
+              <w:rPr>
+                <w:rStyle w:val="Hyperlink"/>
+                <w:noProof/>
+              </w:rPr>
+              <w:t xml:space="preserve">User porpr HTTP method </w:t>
+            </w:r>
+            <w:r>
+              <w:rPr>
+                <w:rStyle w:val="Hyperlink"/>
+                <w:rFonts w:ascii="Consolas" w:hAnsi="Consolas" w:cs="Consolas"/>
+                <w:noProof/>
+                <w:shd w:val="clear" w:color="auto" w:fill="E8F2FE"/>
+              </w:rPr>
+              <w:t>UserResource</w:t>
+            </w:r>
+            <w:r>
+              <w:rPr>
+                <w:noProof/>
+                <w:webHidden/>
+              </w:rPr>
+              <w:tab/>
+            </w:r>
+            <w:r>
+              <w:rPr>
+                <w:noProof/>
+                <w:webHidden/>
+              </w:rPr>
+              <w:fldChar w:fldCharType="begin"/>
+            </w:r>
+            <w:r>
+              <w:rPr>
+                <w:noProof/>
+                <w:webHidden/>
+              </w:rPr>
+              <w:instrText xml:space="preserve"> PAGEREF _Toc526770782 \h </w:instrText>
+            </w:r>
+            <w:r>
+              <w:rPr>
+                <w:noProof/>
+                <w:webHidden/>
+              </w:rPr>
+            </w:r>
+            <w:r>
+              <w:rPr>
+                <w:noProof/>
+                <w:webHidden/>
+              </w:rPr>
+              <w:fldChar w:fldCharType="separate"/>
+            </w:r>
+            <w:r>
+              <w:rPr>
+                <w:noProof/>
+                <w:webHidden/>
+              </w:rPr>
+              <w:t>4</w:t>
+            </w:r>
+            <w:r>
+              <w:rPr>
+                <w:noProof/>
+                <w:webHidden/>
+              </w:rPr>
+              <w:fldChar w:fldCharType="end"/>
+            </w:r>
+          </w:hyperlink>
+        </w:p>
+        <w:p>
+          <w:pPr>
+            <w:pStyle w:val="TOC2"/>
+            <w:tabs>
+              <w:tab w:val="left" w:pos="660"/>
+              <w:tab w:val="right" w:pos="9019"/>
+            </w:tabs>
+            <w:rPr>
+              <w:rFonts w:asciiTheme="minorHAnsi" w:eastAsiaTheme="minorEastAsia" w:hAnsiTheme="minorHAnsi" w:cstheme="minorBidi"/>
+              <w:noProof/>
+              <w:color w:val="auto"/>
+              <w:sz w:val="22"/>
+              <w:szCs w:val="22"/>
+            </w:rPr>
+          </w:pPr>
+          <w:hyperlink w:anchor="_Toc526770783" w:history="1">
+            <w:r>
+              <w:rPr>
+                <w:rStyle w:val="Hyperlink"/>
+                <w:rFonts w:ascii="Symbol" w:hAnsi="Symbol"/>
+                <w:noProof/>
+              </w:rPr>
+              <w:t></w:t>
+            </w:r>
+            <w:r>
+              <w:rPr>
+                <w:rFonts w:asciiTheme="minorHAnsi" w:eastAsiaTheme="minorEastAsia" w:hAnsiTheme="minorHAnsi" w:cstheme="minorBidi"/>
+                <w:noProof/>
+                <w:color w:val="auto"/>
+                <w:sz w:val="22"/>
+                <w:szCs w:val="22"/>
+              </w:rPr>
+              <w:tab/>
+            </w:r>
+            <w:r>
+              <w:rPr>
+                <w:rStyle w:val="Hyperlink"/>
+                <w:noProof/>
+              </w:rPr>
+              <w:t>Introduce logging.</w:t>
+            </w:r>
+            <w:r>
+              <w:rPr>
+                <w:noProof/>
+                <w:webHidden/>
+              </w:rPr>
+              <w:tab/>
+            </w:r>
+            <w:r>
+              <w:rPr>
+                <w:noProof/>
+                <w:webHidden/>
+              </w:rPr>
+              <w:fldChar w:fldCharType="begin"/>
+            </w:r>
+            <w:r>
+              <w:rPr>
+                <w:noProof/>
+                <w:webHidden/>
+              </w:rPr>
+              <w:instrText xml:space="preserve"> PAGEREF _Toc526770783 \h </w:instrText>
+            </w:r>
+            <w:r>
+              <w:rPr>
+                <w:noProof/>
+                <w:webHidden/>
+              </w:rPr>
+            </w:r>
+            <w:r>
+              <w:rPr>
+                <w:noProof/>
+                <w:webHidden/>
+              </w:rPr>
+              <w:fldChar w:fldCharType="separate"/>
+            </w:r>
+            <w:r>
+              <w:rPr>
+                <w:noProof/>
+                <w:webHidden/>
+              </w:rPr>
+              <w:t>4</w:t>
             </w:r>
             <w:r>
               <w:rPr>
@@ -900,13 +1266,13 @@
               <w:szCs w:val="22"/>
             </w:rPr>
           </w:pPr>
-          <w:hyperlink w:anchor="_Toc507624906" w:history="1">
+          <w:hyperlink w:anchor="_Toc526770784" w:history="1">
             <w:r>
               <w:rPr>
                 <w:rStyle w:val="Hyperlink"/>
                 <w:noProof/>
               </w:rPr>
-              <w:t>3.  Selecting the interface metaphor:</w:t>
+              <w:t>I.</w:t>
             </w:r>
             <w:r>
               <w:rPr>
@@ -927,7 +1293,7 @@
                 <w:noProof/>
                 <w:webHidden/>
               </w:rPr>
-              <w:instrText xml:space="preserve"> PAGEREF _Toc507624906 \h </w:instrText>
+              <w:instrText xml:space="preserve"> PAGEREF _Toc526770784 \h </w:instrText>
             </w:r>
             <w:r>
               <w:rPr>
@@ -947,7 +1313,7 @@
                 <w:noProof/>
                 <w:webHidden/>
               </w:rPr>
-              <w:t>8</w:t>
+              <w:t>4</w:t>
             </w:r>
             <w:r>
               <w:rPr>
@@ -972,13 +1338,13 @@
               <w:szCs w:val="22"/>
             </w:rPr>
           </w:pPr>
-          <w:hyperlink w:anchor="_Toc507624907" w:history="1">
+          <w:hyperlink w:anchor="_Toc526770785" w:history="1">
             <w:r>
               <w:rPr>
                 <w:rStyle w:val="Hyperlink"/>
                 <w:noProof/>
               </w:rPr>
-              <w:t>4.  Selecting interaction type:</w:t>
+              <w:t>7. References</w:t>
             </w:r>
             <w:r>
               <w:rPr>
@@ -999,7 +1365,7 @@
                 <w:noProof/>
                 <w:webHidden/>
               </w:rPr>
-              <w:instrText xml:space="preserve"> PAGEREF _Toc507624907 \h </w:instrText>
+              <w:instrText xml:space="preserve"> PAGEREF _Toc526770785 \h </w:instrText>
             </w:r>
             <w:r>
               <w:rPr>
@@ -1019,1087 +1385,7 @@
                 <w:noProof/>
                 <w:webHidden/>
               </w:rPr>
-              <w:t>10</w:t>
-            </w:r>
-            <w:r>
-              <w:rPr>
-                <w:noProof/>
-                <w:webHidden/>
-              </w:rPr>
-              <w:fldChar w:fldCharType="end"/>
-            </w:r>
-          </w:hyperlink>
-        </w:p>
-        <w:p>
-          <w:pPr>
-            <w:pStyle w:val="TOC1"/>
-            <w:tabs>
-              <w:tab w:val="right" w:pos="9019"/>
-            </w:tabs>
-            <w:rPr>
-              <w:rFonts w:asciiTheme="minorHAnsi" w:eastAsiaTheme="minorEastAsia" w:hAnsiTheme="minorHAnsi" w:cstheme="minorBidi"/>
-              <w:noProof/>
-              <w:color w:val="auto"/>
-              <w:sz w:val="22"/>
-              <w:szCs w:val="22"/>
-            </w:rPr>
-          </w:pPr>
-          <w:hyperlink w:anchor="_Toc507624908" w:history="1">
-            <w:r>
-              <w:rPr>
-                <w:rStyle w:val="Hyperlink"/>
-                <w:noProof/>
-              </w:rPr>
-              <w:t>5.  Prototyping:</w:t>
-            </w:r>
-            <w:r>
-              <w:rPr>
-                <w:noProof/>
-                <w:webHidden/>
-              </w:rPr>
-              <w:tab/>
-            </w:r>
-            <w:r>
-              <w:rPr>
-                <w:noProof/>
-                <w:webHidden/>
-              </w:rPr>
-              <w:fldChar w:fldCharType="begin"/>
-            </w:r>
-            <w:r>
-              <w:rPr>
-                <w:noProof/>
-                <w:webHidden/>
-              </w:rPr>
-              <w:instrText xml:space="preserve"> PAGEREF _Toc507624908 \h </w:instrText>
-            </w:r>
-            <w:r>
-              <w:rPr>
-                <w:noProof/>
-                <w:webHidden/>
-              </w:rPr>
-            </w:r>
-            <w:r>
-              <w:rPr>
-                <w:noProof/>
-                <w:webHidden/>
-              </w:rPr>
-              <w:fldChar w:fldCharType="separate"/>
-            </w:r>
-            <w:r>
-              <w:rPr>
-                <w:noProof/>
-                <w:webHidden/>
-              </w:rPr>
-              <w:t>10</w:t>
-            </w:r>
-            <w:r>
-              <w:rPr>
-                <w:noProof/>
-                <w:webHidden/>
-              </w:rPr>
-              <w:fldChar w:fldCharType="end"/>
-            </w:r>
-          </w:hyperlink>
-        </w:p>
-        <w:p>
-          <w:pPr>
-            <w:pStyle w:val="TOC2"/>
-            <w:tabs>
-              <w:tab w:val="right" w:pos="9019"/>
-            </w:tabs>
-            <w:rPr>
-              <w:rFonts w:asciiTheme="minorHAnsi" w:eastAsiaTheme="minorEastAsia" w:hAnsiTheme="minorHAnsi" w:cstheme="minorBidi"/>
-              <w:noProof/>
-              <w:color w:val="auto"/>
-              <w:sz w:val="22"/>
-              <w:szCs w:val="22"/>
-            </w:rPr>
-          </w:pPr>
-          <w:hyperlink w:anchor="_Toc507624909" w:history="1">
-            <w:r>
-              <w:rPr>
-                <w:rStyle w:val="Hyperlink"/>
-                <w:noProof/>
-              </w:rPr>
-              <w:t>5.1 Prototype - 1:</w:t>
-            </w:r>
-            <w:r>
-              <w:rPr>
-                <w:noProof/>
-                <w:webHidden/>
-              </w:rPr>
-              <w:tab/>
-            </w:r>
-            <w:r>
-              <w:rPr>
-                <w:noProof/>
-                <w:webHidden/>
-              </w:rPr>
-              <w:fldChar w:fldCharType="begin"/>
-            </w:r>
-            <w:r>
-              <w:rPr>
-                <w:noProof/>
-                <w:webHidden/>
-              </w:rPr>
-              <w:instrText xml:space="preserve"> PAGEREF _Toc507624909 \h </w:instrText>
-            </w:r>
-            <w:r>
-              <w:rPr>
-                <w:noProof/>
-                <w:webHidden/>
-              </w:rPr>
-            </w:r>
-            <w:r>
-              <w:rPr>
-                <w:noProof/>
-                <w:webHidden/>
-              </w:rPr>
-              <w:fldChar w:fldCharType="separate"/>
-            </w:r>
-            <w:r>
-              <w:rPr>
-                <w:noProof/>
-                <w:webHidden/>
-              </w:rPr>
-              <w:t>11</w:t>
-            </w:r>
-            <w:r>
-              <w:rPr>
-                <w:noProof/>
-                <w:webHidden/>
-              </w:rPr>
-              <w:fldChar w:fldCharType="end"/>
-            </w:r>
-          </w:hyperlink>
-        </w:p>
-        <w:p>
-          <w:pPr>
-            <w:pStyle w:val="TOC3"/>
-            <w:tabs>
-              <w:tab w:val="right" w:pos="9019"/>
-            </w:tabs>
-            <w:rPr>
-              <w:rFonts w:asciiTheme="minorHAnsi" w:eastAsiaTheme="minorEastAsia" w:hAnsiTheme="minorHAnsi" w:cstheme="minorBidi"/>
-              <w:noProof/>
-              <w:color w:val="auto"/>
-              <w:sz w:val="22"/>
-              <w:szCs w:val="22"/>
-            </w:rPr>
-          </w:pPr>
-          <w:hyperlink w:anchor="_Toc507624910" w:history="1">
-            <w:r>
-              <w:rPr>
-                <w:rStyle w:val="Hyperlink"/>
-                <w:noProof/>
-              </w:rPr>
-              <w:t>5.1.1 Usability of the design:</w:t>
-            </w:r>
-            <w:r>
-              <w:rPr>
-                <w:noProof/>
-                <w:webHidden/>
-              </w:rPr>
-              <w:tab/>
-            </w:r>
-            <w:r>
-              <w:rPr>
-                <w:noProof/>
-                <w:webHidden/>
-              </w:rPr>
-              <w:fldChar w:fldCharType="begin"/>
-            </w:r>
-            <w:r>
-              <w:rPr>
-                <w:noProof/>
-                <w:webHidden/>
-              </w:rPr>
-              <w:instrText xml:space="preserve"> PAGEREF _Toc507624910 \h </w:instrText>
-            </w:r>
-            <w:r>
-              <w:rPr>
-                <w:noProof/>
-                <w:webHidden/>
-              </w:rPr>
-            </w:r>
-            <w:r>
-              <w:rPr>
-                <w:noProof/>
-                <w:webHidden/>
-              </w:rPr>
-              <w:fldChar w:fldCharType="separate"/>
-            </w:r>
-            <w:r>
-              <w:rPr>
-                <w:noProof/>
-                <w:webHidden/>
-              </w:rPr>
-              <w:t>18</w:t>
-            </w:r>
-            <w:r>
-              <w:rPr>
-                <w:noProof/>
-                <w:webHidden/>
-              </w:rPr>
-              <w:fldChar w:fldCharType="end"/>
-            </w:r>
-          </w:hyperlink>
-        </w:p>
-        <w:p>
-          <w:pPr>
-            <w:pStyle w:val="TOC3"/>
-            <w:tabs>
-              <w:tab w:val="right" w:pos="9019"/>
-            </w:tabs>
-            <w:rPr>
-              <w:rFonts w:asciiTheme="minorHAnsi" w:eastAsiaTheme="minorEastAsia" w:hAnsiTheme="minorHAnsi" w:cstheme="minorBidi"/>
-              <w:noProof/>
-              <w:color w:val="auto"/>
-              <w:sz w:val="22"/>
-              <w:szCs w:val="22"/>
-            </w:rPr>
-          </w:pPr>
-          <w:hyperlink w:anchor="_Toc507624911" w:history="1">
-            <w:r>
-              <w:rPr>
-                <w:rStyle w:val="Hyperlink"/>
-                <w:noProof/>
-              </w:rPr>
-              <w:t>5.1.2 Error tolerance of the design:</w:t>
-            </w:r>
-            <w:r>
-              <w:rPr>
-                <w:noProof/>
-                <w:webHidden/>
-              </w:rPr>
-              <w:tab/>
-            </w:r>
-            <w:r>
-              <w:rPr>
-                <w:noProof/>
-                <w:webHidden/>
-              </w:rPr>
-              <w:fldChar w:fldCharType="begin"/>
-            </w:r>
-            <w:r>
-              <w:rPr>
-                <w:noProof/>
-                <w:webHidden/>
-              </w:rPr>
-              <w:instrText xml:space="preserve"> PAGEREF _Toc507624911 \h </w:instrText>
-            </w:r>
-            <w:r>
-              <w:rPr>
-                <w:noProof/>
-                <w:webHidden/>
-              </w:rPr>
-            </w:r>
-            <w:r>
-              <w:rPr>
-                <w:noProof/>
-                <w:webHidden/>
-              </w:rPr>
-              <w:fldChar w:fldCharType="separate"/>
-            </w:r>
-            <w:r>
-              <w:rPr>
-                <w:noProof/>
-                <w:webHidden/>
-              </w:rPr>
-              <w:t>18</w:t>
-            </w:r>
-            <w:r>
-              <w:rPr>
-                <w:noProof/>
-                <w:webHidden/>
-              </w:rPr>
-              <w:fldChar w:fldCharType="end"/>
-            </w:r>
-          </w:hyperlink>
-        </w:p>
-        <w:p>
-          <w:pPr>
-            <w:pStyle w:val="TOC3"/>
-            <w:tabs>
-              <w:tab w:val="right" w:pos="9019"/>
-            </w:tabs>
-            <w:rPr>
-              <w:rFonts w:asciiTheme="minorHAnsi" w:eastAsiaTheme="minorEastAsia" w:hAnsiTheme="minorHAnsi" w:cstheme="minorBidi"/>
-              <w:noProof/>
-              <w:color w:val="auto"/>
-              <w:sz w:val="22"/>
-              <w:szCs w:val="22"/>
-            </w:rPr>
-          </w:pPr>
-          <w:hyperlink w:anchor="_Toc507624912" w:history="1">
-            <w:r>
-              <w:rPr>
-                <w:rStyle w:val="Hyperlink"/>
-                <w:noProof/>
-              </w:rPr>
-              <w:t>5.1.3 Efficiency of the design:</w:t>
-            </w:r>
-            <w:r>
-              <w:rPr>
-                <w:noProof/>
-                <w:webHidden/>
-              </w:rPr>
-              <w:tab/>
-            </w:r>
-            <w:r>
-              <w:rPr>
-                <w:noProof/>
-                <w:webHidden/>
-              </w:rPr>
-              <w:fldChar w:fldCharType="begin"/>
-            </w:r>
-            <w:r>
-              <w:rPr>
-                <w:noProof/>
-                <w:webHidden/>
-              </w:rPr>
-              <w:instrText xml:space="preserve"> PAGEREF _Toc507624912 \h </w:instrText>
-            </w:r>
-            <w:r>
-              <w:rPr>
-                <w:noProof/>
-                <w:webHidden/>
-              </w:rPr>
-            </w:r>
-            <w:r>
-              <w:rPr>
-                <w:noProof/>
-                <w:webHidden/>
-              </w:rPr>
-              <w:fldChar w:fldCharType="separate"/>
-            </w:r>
-            <w:r>
-              <w:rPr>
-                <w:noProof/>
-                <w:webHidden/>
-              </w:rPr>
-              <w:t>19</w:t>
-            </w:r>
-            <w:r>
-              <w:rPr>
-                <w:noProof/>
-                <w:webHidden/>
-              </w:rPr>
-              <w:fldChar w:fldCharType="end"/>
-            </w:r>
-          </w:hyperlink>
-        </w:p>
-        <w:p>
-          <w:pPr>
-            <w:pStyle w:val="TOC2"/>
-            <w:tabs>
-              <w:tab w:val="right" w:pos="9019"/>
-            </w:tabs>
-            <w:rPr>
-              <w:rFonts w:asciiTheme="minorHAnsi" w:eastAsiaTheme="minorEastAsia" w:hAnsiTheme="minorHAnsi" w:cstheme="minorBidi"/>
-              <w:noProof/>
-              <w:color w:val="auto"/>
-              <w:sz w:val="22"/>
-              <w:szCs w:val="22"/>
-            </w:rPr>
-          </w:pPr>
-          <w:hyperlink w:anchor="_Toc507624913" w:history="1">
-            <w:r>
-              <w:rPr>
-                <w:rStyle w:val="Hyperlink"/>
-                <w:noProof/>
-              </w:rPr>
-              <w:t>5.2 Prototype-2:</w:t>
-            </w:r>
-            <w:r>
-              <w:rPr>
-                <w:noProof/>
-                <w:webHidden/>
-              </w:rPr>
-              <w:tab/>
-            </w:r>
-            <w:r>
-              <w:rPr>
-                <w:noProof/>
-                <w:webHidden/>
-              </w:rPr>
-              <w:fldChar w:fldCharType="begin"/>
-            </w:r>
-            <w:r>
-              <w:rPr>
-                <w:noProof/>
-                <w:webHidden/>
-              </w:rPr>
-              <w:instrText xml:space="preserve"> PAGEREF _Toc507624913 \h </w:instrText>
-            </w:r>
-            <w:r>
-              <w:rPr>
-                <w:noProof/>
-                <w:webHidden/>
-              </w:rPr>
-            </w:r>
-            <w:r>
-              <w:rPr>
-                <w:noProof/>
-                <w:webHidden/>
-              </w:rPr>
-              <w:fldChar w:fldCharType="separate"/>
-            </w:r>
-            <w:r>
-              <w:rPr>
-                <w:noProof/>
-                <w:webHidden/>
-              </w:rPr>
-              <w:t>19</w:t>
-            </w:r>
-            <w:r>
-              <w:rPr>
-                <w:noProof/>
-                <w:webHidden/>
-              </w:rPr>
-              <w:fldChar w:fldCharType="end"/>
-            </w:r>
-          </w:hyperlink>
-        </w:p>
-        <w:p>
-          <w:pPr>
-            <w:pStyle w:val="TOC3"/>
-            <w:tabs>
-              <w:tab w:val="right" w:pos="9019"/>
-            </w:tabs>
-            <w:rPr>
-              <w:rFonts w:asciiTheme="minorHAnsi" w:eastAsiaTheme="minorEastAsia" w:hAnsiTheme="minorHAnsi" w:cstheme="minorBidi"/>
-              <w:noProof/>
-              <w:color w:val="auto"/>
-              <w:sz w:val="22"/>
-              <w:szCs w:val="22"/>
-            </w:rPr>
-          </w:pPr>
-          <w:hyperlink w:anchor="_Toc507624914" w:history="1">
-            <w:r>
-              <w:rPr>
-                <w:rStyle w:val="Hyperlink"/>
-                <w:noProof/>
-              </w:rPr>
-              <w:t>5.2.1 Usability of the design:</w:t>
-            </w:r>
-            <w:r>
-              <w:rPr>
-                <w:noProof/>
-                <w:webHidden/>
-              </w:rPr>
-              <w:tab/>
-            </w:r>
-            <w:r>
-              <w:rPr>
-                <w:noProof/>
-                <w:webHidden/>
-              </w:rPr>
-              <w:fldChar w:fldCharType="begin"/>
-            </w:r>
-            <w:r>
-              <w:rPr>
-                <w:noProof/>
-                <w:webHidden/>
-              </w:rPr>
-              <w:instrText xml:space="preserve"> PAGEREF _Toc507624914 \h </w:instrText>
-            </w:r>
-            <w:r>
-              <w:rPr>
-                <w:noProof/>
-                <w:webHidden/>
-              </w:rPr>
-            </w:r>
-            <w:r>
-              <w:rPr>
-                <w:noProof/>
-                <w:webHidden/>
-              </w:rPr>
-              <w:fldChar w:fldCharType="separate"/>
-            </w:r>
-            <w:r>
-              <w:rPr>
-                <w:noProof/>
-                <w:webHidden/>
-              </w:rPr>
-              <w:t>25</w:t>
-            </w:r>
-            <w:r>
-              <w:rPr>
-                <w:noProof/>
-                <w:webHidden/>
-              </w:rPr>
-              <w:fldChar w:fldCharType="end"/>
-            </w:r>
-          </w:hyperlink>
-        </w:p>
-        <w:p>
-          <w:pPr>
-            <w:pStyle w:val="TOC3"/>
-            <w:tabs>
-              <w:tab w:val="right" w:pos="9019"/>
-            </w:tabs>
-            <w:rPr>
-              <w:rFonts w:asciiTheme="minorHAnsi" w:eastAsiaTheme="minorEastAsia" w:hAnsiTheme="minorHAnsi" w:cstheme="minorBidi"/>
-              <w:noProof/>
-              <w:color w:val="auto"/>
-              <w:sz w:val="22"/>
-              <w:szCs w:val="22"/>
-            </w:rPr>
-          </w:pPr>
-          <w:hyperlink w:anchor="_Toc507624915" w:history="1">
-            <w:r>
-              <w:rPr>
-                <w:rStyle w:val="Hyperlink"/>
-                <w:noProof/>
-              </w:rPr>
-              <w:t>5.2.2 Error tolerance of the design:</w:t>
-            </w:r>
-            <w:r>
-              <w:rPr>
-                <w:noProof/>
-                <w:webHidden/>
-              </w:rPr>
-              <w:tab/>
-            </w:r>
-            <w:r>
-              <w:rPr>
-                <w:noProof/>
-                <w:webHidden/>
-              </w:rPr>
-              <w:fldChar w:fldCharType="begin"/>
-            </w:r>
-            <w:r>
-              <w:rPr>
-                <w:noProof/>
-                <w:webHidden/>
-              </w:rPr>
-              <w:instrText xml:space="preserve"> PAGEREF _Toc507624915 \h </w:instrText>
-            </w:r>
-            <w:r>
-              <w:rPr>
-                <w:noProof/>
-                <w:webHidden/>
-              </w:rPr>
-            </w:r>
-            <w:r>
-              <w:rPr>
-                <w:noProof/>
-                <w:webHidden/>
-              </w:rPr>
-              <w:fldChar w:fldCharType="separate"/>
-            </w:r>
-            <w:r>
-              <w:rPr>
-                <w:noProof/>
-                <w:webHidden/>
-              </w:rPr>
-              <w:t>26</w:t>
-            </w:r>
-            <w:r>
-              <w:rPr>
-                <w:noProof/>
-                <w:webHidden/>
-              </w:rPr>
-              <w:fldChar w:fldCharType="end"/>
-            </w:r>
-          </w:hyperlink>
-        </w:p>
-        <w:p>
-          <w:pPr>
-            <w:pStyle w:val="TOC3"/>
-            <w:tabs>
-              <w:tab w:val="right" w:pos="9019"/>
-            </w:tabs>
-            <w:rPr>
-              <w:rFonts w:asciiTheme="minorHAnsi" w:eastAsiaTheme="minorEastAsia" w:hAnsiTheme="minorHAnsi" w:cstheme="minorBidi"/>
-              <w:noProof/>
-              <w:color w:val="auto"/>
-              <w:sz w:val="22"/>
-              <w:szCs w:val="22"/>
-            </w:rPr>
-          </w:pPr>
-          <w:hyperlink w:anchor="_Toc507624916" w:history="1">
-            <w:r>
-              <w:rPr>
-                <w:rStyle w:val="Hyperlink"/>
-                <w:noProof/>
-              </w:rPr>
-              <w:t>5.2.3 Efficiency of the design:</w:t>
-            </w:r>
-            <w:r>
-              <w:rPr>
-                <w:noProof/>
-                <w:webHidden/>
-              </w:rPr>
-              <w:tab/>
-            </w:r>
-            <w:r>
-              <w:rPr>
-                <w:noProof/>
-                <w:webHidden/>
-              </w:rPr>
-              <w:fldChar w:fldCharType="begin"/>
-            </w:r>
-            <w:r>
-              <w:rPr>
-                <w:noProof/>
-                <w:webHidden/>
-              </w:rPr>
-              <w:instrText xml:space="preserve"> PAGEREF _Toc507624916 \h </w:instrText>
-            </w:r>
-            <w:r>
-              <w:rPr>
-                <w:noProof/>
-                <w:webHidden/>
-              </w:rPr>
-            </w:r>
-            <w:r>
-              <w:rPr>
-                <w:noProof/>
-                <w:webHidden/>
-              </w:rPr>
-              <w:fldChar w:fldCharType="separate"/>
-            </w:r>
-            <w:r>
-              <w:rPr>
-                <w:noProof/>
-                <w:webHidden/>
-              </w:rPr>
-              <w:t>26</w:t>
-            </w:r>
-            <w:r>
-              <w:rPr>
-                <w:noProof/>
-                <w:webHidden/>
-              </w:rPr>
-              <w:fldChar w:fldCharType="end"/>
-            </w:r>
-          </w:hyperlink>
-        </w:p>
-        <w:p>
-          <w:pPr>
-            <w:pStyle w:val="TOC2"/>
-            <w:tabs>
-              <w:tab w:val="right" w:pos="9019"/>
-            </w:tabs>
-            <w:rPr>
-              <w:rFonts w:asciiTheme="minorHAnsi" w:eastAsiaTheme="minorEastAsia" w:hAnsiTheme="minorHAnsi" w:cstheme="minorBidi"/>
-              <w:noProof/>
-              <w:color w:val="auto"/>
-              <w:sz w:val="22"/>
-              <w:szCs w:val="22"/>
-            </w:rPr>
-          </w:pPr>
-          <w:hyperlink w:anchor="_Toc507624917" w:history="1">
-            <w:r>
-              <w:rPr>
-                <w:rStyle w:val="Hyperlink"/>
-                <w:noProof/>
-              </w:rPr>
-              <w:t>5.3 Prototype - 3:</w:t>
-            </w:r>
-            <w:r>
-              <w:rPr>
-                <w:noProof/>
-                <w:webHidden/>
-              </w:rPr>
-              <w:tab/>
-            </w:r>
-            <w:r>
-              <w:rPr>
-                <w:noProof/>
-                <w:webHidden/>
-              </w:rPr>
-              <w:fldChar w:fldCharType="begin"/>
-            </w:r>
-            <w:r>
-              <w:rPr>
-                <w:noProof/>
-                <w:webHidden/>
-              </w:rPr>
-              <w:instrText xml:space="preserve"> PAGEREF _Toc507624917 \h </w:instrText>
-            </w:r>
-            <w:r>
-              <w:rPr>
-                <w:noProof/>
-                <w:webHidden/>
-              </w:rPr>
-            </w:r>
-            <w:r>
-              <w:rPr>
-                <w:noProof/>
-                <w:webHidden/>
-              </w:rPr>
-              <w:fldChar w:fldCharType="separate"/>
-            </w:r>
-            <w:r>
-              <w:rPr>
-                <w:noProof/>
-                <w:webHidden/>
-              </w:rPr>
-              <w:t>26</w:t>
-            </w:r>
-            <w:r>
-              <w:rPr>
-                <w:noProof/>
-                <w:webHidden/>
-              </w:rPr>
-              <w:fldChar w:fldCharType="end"/>
-            </w:r>
-          </w:hyperlink>
-        </w:p>
-        <w:p>
-          <w:pPr>
-            <w:pStyle w:val="TOC3"/>
-            <w:tabs>
-              <w:tab w:val="right" w:pos="9019"/>
-            </w:tabs>
-            <w:rPr>
-              <w:rFonts w:asciiTheme="minorHAnsi" w:eastAsiaTheme="minorEastAsia" w:hAnsiTheme="minorHAnsi" w:cstheme="minorBidi"/>
-              <w:noProof/>
-              <w:color w:val="auto"/>
-              <w:sz w:val="22"/>
-              <w:szCs w:val="22"/>
-            </w:rPr>
-          </w:pPr>
-          <w:hyperlink w:anchor="_Toc507624918" w:history="1">
-            <w:r>
-              <w:rPr>
-                <w:rStyle w:val="Hyperlink"/>
-                <w:noProof/>
-              </w:rPr>
-              <w:t>5.3.1 Usability of the design:</w:t>
-            </w:r>
-            <w:r>
-              <w:rPr>
-                <w:noProof/>
-                <w:webHidden/>
-              </w:rPr>
-              <w:tab/>
-            </w:r>
-            <w:r>
-              <w:rPr>
-                <w:noProof/>
-                <w:webHidden/>
-              </w:rPr>
-              <w:fldChar w:fldCharType="begin"/>
-            </w:r>
-            <w:r>
-              <w:rPr>
-                <w:noProof/>
-                <w:webHidden/>
-              </w:rPr>
-              <w:instrText xml:space="preserve"> PAGEREF _Toc507624918 \h </w:instrText>
-            </w:r>
-            <w:r>
-              <w:rPr>
-                <w:noProof/>
-                <w:webHidden/>
-              </w:rPr>
-            </w:r>
-            <w:r>
-              <w:rPr>
-                <w:noProof/>
-                <w:webHidden/>
-              </w:rPr>
-              <w:fldChar w:fldCharType="separate"/>
-            </w:r>
-            <w:r>
-              <w:rPr>
-                <w:noProof/>
-                <w:webHidden/>
-              </w:rPr>
-              <w:t>34</w:t>
-            </w:r>
-            <w:r>
-              <w:rPr>
-                <w:noProof/>
-                <w:webHidden/>
-              </w:rPr>
-              <w:fldChar w:fldCharType="end"/>
-            </w:r>
-          </w:hyperlink>
-        </w:p>
-        <w:p>
-          <w:pPr>
-            <w:pStyle w:val="TOC3"/>
-            <w:tabs>
-              <w:tab w:val="right" w:pos="9019"/>
-            </w:tabs>
-            <w:rPr>
-              <w:rFonts w:asciiTheme="minorHAnsi" w:eastAsiaTheme="minorEastAsia" w:hAnsiTheme="minorHAnsi" w:cstheme="minorBidi"/>
-              <w:noProof/>
-              <w:color w:val="auto"/>
-              <w:sz w:val="22"/>
-              <w:szCs w:val="22"/>
-            </w:rPr>
-          </w:pPr>
-          <w:hyperlink w:anchor="_Toc507624919" w:history="1">
-            <w:r>
-              <w:rPr>
-                <w:rStyle w:val="Hyperlink"/>
-                <w:noProof/>
-              </w:rPr>
-              <w:t>5.3.2 Error tolerance of the design:</w:t>
-            </w:r>
-            <w:r>
-              <w:rPr>
-                <w:noProof/>
-                <w:webHidden/>
-              </w:rPr>
-              <w:tab/>
-            </w:r>
-            <w:r>
-              <w:rPr>
-                <w:noProof/>
-                <w:webHidden/>
-              </w:rPr>
-              <w:fldChar w:fldCharType="begin"/>
-            </w:r>
-            <w:r>
-              <w:rPr>
-                <w:noProof/>
-                <w:webHidden/>
-              </w:rPr>
-              <w:instrText xml:space="preserve"> PAGEREF _Toc507624919 \h </w:instrText>
-            </w:r>
-            <w:r>
-              <w:rPr>
-                <w:noProof/>
-                <w:webHidden/>
-              </w:rPr>
-            </w:r>
-            <w:r>
-              <w:rPr>
-                <w:noProof/>
-                <w:webHidden/>
-              </w:rPr>
-              <w:fldChar w:fldCharType="separate"/>
-            </w:r>
-            <w:r>
-              <w:rPr>
-                <w:noProof/>
-                <w:webHidden/>
-              </w:rPr>
-              <w:t>35</w:t>
-            </w:r>
-            <w:r>
-              <w:rPr>
-                <w:noProof/>
-                <w:webHidden/>
-              </w:rPr>
-              <w:fldChar w:fldCharType="end"/>
-            </w:r>
-          </w:hyperlink>
-        </w:p>
-        <w:p>
-          <w:pPr>
-            <w:pStyle w:val="TOC3"/>
-            <w:tabs>
-              <w:tab w:val="right" w:pos="9019"/>
-            </w:tabs>
-            <w:rPr>
-              <w:rFonts w:asciiTheme="minorHAnsi" w:eastAsiaTheme="minorEastAsia" w:hAnsiTheme="minorHAnsi" w:cstheme="minorBidi"/>
-              <w:noProof/>
-              <w:color w:val="auto"/>
-              <w:sz w:val="22"/>
-              <w:szCs w:val="22"/>
-            </w:rPr>
-          </w:pPr>
-          <w:hyperlink w:anchor="_Toc507624920" w:history="1">
-            <w:r>
-              <w:rPr>
-                <w:rStyle w:val="Hyperlink"/>
-                <w:noProof/>
-              </w:rPr>
-              <w:t>5.3.3 Efficiency of the design:</w:t>
-            </w:r>
-            <w:r>
-              <w:rPr>
-                <w:noProof/>
-                <w:webHidden/>
-              </w:rPr>
-              <w:tab/>
-            </w:r>
-            <w:r>
-              <w:rPr>
-                <w:noProof/>
-                <w:webHidden/>
-              </w:rPr>
-              <w:fldChar w:fldCharType="begin"/>
-            </w:r>
-            <w:r>
-              <w:rPr>
-                <w:noProof/>
-                <w:webHidden/>
-              </w:rPr>
-              <w:instrText xml:space="preserve"> PAGEREF _Toc507624920 \h </w:instrText>
-            </w:r>
-            <w:r>
-              <w:rPr>
-                <w:noProof/>
-                <w:webHidden/>
-              </w:rPr>
-            </w:r>
-            <w:r>
-              <w:rPr>
-                <w:noProof/>
-                <w:webHidden/>
-              </w:rPr>
-              <w:fldChar w:fldCharType="separate"/>
-            </w:r>
-            <w:r>
-              <w:rPr>
-                <w:noProof/>
-                <w:webHidden/>
-              </w:rPr>
-              <w:t>35</w:t>
-            </w:r>
-            <w:r>
-              <w:rPr>
-                <w:noProof/>
-                <w:webHidden/>
-              </w:rPr>
-              <w:fldChar w:fldCharType="end"/>
-            </w:r>
-          </w:hyperlink>
-        </w:p>
-        <w:p>
-          <w:pPr>
-            <w:pStyle w:val="TOC1"/>
-            <w:tabs>
-              <w:tab w:val="right" w:pos="9019"/>
-            </w:tabs>
-            <w:rPr>
-              <w:rFonts w:asciiTheme="minorHAnsi" w:eastAsiaTheme="minorEastAsia" w:hAnsiTheme="minorHAnsi" w:cstheme="minorBidi"/>
-              <w:noProof/>
-              <w:color w:val="auto"/>
-              <w:sz w:val="22"/>
-              <w:szCs w:val="22"/>
-            </w:rPr>
-          </w:pPr>
-          <w:hyperlink w:anchor="_Toc507624921" w:history="1">
-            <w:r>
-              <w:rPr>
-                <w:rStyle w:val="Hyperlink"/>
-                <w:noProof/>
-              </w:rPr>
-              <w:t>6.  Team Contribution:</w:t>
-            </w:r>
-            <w:r>
-              <w:rPr>
-                <w:noProof/>
-                <w:webHidden/>
-              </w:rPr>
-              <w:tab/>
-            </w:r>
-            <w:r>
-              <w:rPr>
-                <w:noProof/>
-                <w:webHidden/>
-              </w:rPr>
-              <w:fldChar w:fldCharType="begin"/>
-            </w:r>
-            <w:r>
-              <w:rPr>
-                <w:noProof/>
-                <w:webHidden/>
-              </w:rPr>
-              <w:instrText xml:space="preserve"> PAGEREF _Toc507624921 \h </w:instrText>
-            </w:r>
-            <w:r>
-              <w:rPr>
-                <w:noProof/>
-                <w:webHidden/>
-              </w:rPr>
-            </w:r>
-            <w:r>
-              <w:rPr>
-                <w:noProof/>
-                <w:webHidden/>
-              </w:rPr>
-              <w:fldChar w:fldCharType="separate"/>
-            </w:r>
-            <w:r>
-              <w:rPr>
-                <w:noProof/>
-                <w:webHidden/>
-              </w:rPr>
-              <w:t>36</w:t>
-            </w:r>
-            <w:r>
-              <w:rPr>
-                <w:noProof/>
-                <w:webHidden/>
-              </w:rPr>
-              <w:fldChar w:fldCharType="end"/>
-            </w:r>
-          </w:hyperlink>
-        </w:p>
-        <w:p>
-          <w:pPr>
-            <w:pStyle w:val="TOC1"/>
-            <w:tabs>
-              <w:tab w:val="right" w:pos="9019"/>
-            </w:tabs>
-            <w:rPr>
-              <w:rFonts w:asciiTheme="minorHAnsi" w:eastAsiaTheme="minorEastAsia" w:hAnsiTheme="minorHAnsi" w:cstheme="minorBidi"/>
-              <w:noProof/>
-              <w:color w:val="auto"/>
-              <w:sz w:val="22"/>
-              <w:szCs w:val="22"/>
-            </w:rPr>
-          </w:pPr>
-          <w:hyperlink w:anchor="_Toc507624922" w:history="1">
-            <w:r>
-              <w:rPr>
-                <w:rStyle w:val="Hyperlink"/>
-                <w:noProof/>
-              </w:rPr>
-              <w:t>7. References</w:t>
-            </w:r>
-            <w:r>
-              <w:rPr>
-                <w:noProof/>
-                <w:webHidden/>
-              </w:rPr>
-              <w:tab/>
-            </w:r>
-            <w:r>
-              <w:rPr>
-                <w:noProof/>
-                <w:webHidden/>
-              </w:rPr>
-              <w:fldChar w:fldCharType="begin"/>
-            </w:r>
-            <w:r>
-              <w:rPr>
-                <w:noProof/>
-                <w:webHidden/>
-              </w:rPr>
-              <w:instrText xml:space="preserve"> PAGEREF _Toc507624922 \h </w:instrText>
-            </w:r>
-            <w:r>
-              <w:rPr>
-                <w:noProof/>
-                <w:webHidden/>
-              </w:rPr>
-            </w:r>
-            <w:r>
-              <w:rPr>
-                <w:noProof/>
-                <w:webHidden/>
-              </w:rPr>
-              <w:fldChar w:fldCharType="separate"/>
-            </w:r>
-            <w:r>
-              <w:rPr>
-                <w:noProof/>
-                <w:webHidden/>
-              </w:rPr>
-              <w:t>37</w:t>
+              <w:t>4</w:t>
             </w:r>
             <w:r>
               <w:rPr>
@@ -2151,7 +1437,7 @@
       <w:pPr>
         <w:pStyle w:val="Heading-1"/>
       </w:pPr>
-      <w:bookmarkStart w:id="6" w:name="_Toc507624900"/>
+      <w:bookmarkStart w:id="6" w:name="_Toc526770775"/>
       <w:r>
         <w:lastRenderedPageBreak/>
         <w:t>1.</w:t>
@@ -2213,6 +1499,7 @@
           <w:rStyle w:val="NormalTextChar"/>
         </w:rPr>
       </w:pPr>
+      <w:bookmarkStart w:id="7" w:name="_Toc526770776"/>
       <w:r>
         <w:rPr>
           <w:rStyle w:val="NormalTextChar"/>
@@ -2223,7 +1510,14 @@
         <w:rPr>
           <w:rStyle w:val="NormalTextChar"/>
         </w:rPr>
-        <w:t xml:space="preserve">Steps for Improvements: </w:t>
+        <w:t>Steps for Improvements:</w:t>
+      </w:r>
+      <w:bookmarkEnd w:id="7"/>
+      <w:r>
+        <w:rPr>
+          <w:rStyle w:val="NormalTextChar"/>
+        </w:rPr>
+        <w:t xml:space="preserve"> </w:t>
       </w:r>
     </w:p>
     <w:p>
@@ -2234,12 +1528,14 @@
           <w:numId w:val="24"/>
         </w:numPr>
       </w:pPr>
+      <w:bookmarkStart w:id="8" w:name="_Toc526770777"/>
       <w:r>
         <w:t>Java docs</w:t>
       </w:r>
       <w:r>
         <w:t>, Code formatting :</w:t>
       </w:r>
+      <w:bookmarkEnd w:id="8"/>
     </w:p>
     <w:p>
       <w:pPr>
@@ -2269,6 +1565,7 @@
           <w:numId w:val="24"/>
         </w:numPr>
       </w:pPr>
+      <w:bookmarkStart w:id="9" w:name="_Toc526770778"/>
       <w:r>
         <w:t>Handle C</w:t>
       </w:r>
@@ -2281,6 +1578,7 @@
       <w:r>
         <w:t>equests</w:t>
       </w:r>
+      <w:bookmarkEnd w:id="9"/>
     </w:p>
     <w:p>
       <w:pPr>
@@ -2564,9 +1862,11 @@
           <w:numId w:val="24"/>
         </w:numPr>
       </w:pPr>
+      <w:bookmarkStart w:id="10" w:name="_Toc526770779"/>
       <w:r>
         <w:t>Removing element while Iterating through Array List</w:t>
       </w:r>
+      <w:bookmarkEnd w:id="10"/>
     </w:p>
     <w:p>
       <w:pPr>
@@ -2623,6 +1923,7 @@
           <w:numId w:val="24"/>
         </w:numPr>
       </w:pPr>
+      <w:bookmarkStart w:id="11" w:name="_Toc526770780"/>
       <w:r>
         <w:t xml:space="preserve">Update, Delete and Find user </w:t>
       </w:r>
@@ -2635,6 +1936,7 @@
       <w:r>
         <w:t>of user’s email</w:t>
       </w:r>
+      <w:bookmarkEnd w:id="11"/>
     </w:p>
     <w:p>
       <w:pPr>
@@ -2646,19 +1948,15 @@
       <w:r>
         <w:t xml:space="preserve"> An error will be thrown if user does not provide email address or </w:t>
       </w:r>
-      <w:proofErr w:type="spellStart"/>
-      <w:r>
-        <w:t>atleast</w:t>
-      </w:r>
-      <w:proofErr w:type="spellEnd"/>
+      <w:r>
+        <w:t>at least</w:t>
+      </w:r>
       <w:r>
         <w:t xml:space="preserve"> one role</w:t>
       </w:r>
       <w:r>
         <w:t xml:space="preserve"> while creating the user.</w:t>
       </w:r>
-      <w:bookmarkStart w:id="7" w:name="_GoBack"/>
-      <w:bookmarkEnd w:id="7"/>
     </w:p>
     <w:p>
       <w:pPr>
@@ -2674,12 +1972,84 @@
           <w:numId w:val="24"/>
         </w:numPr>
       </w:pPr>
-      <w:r>
-        <w:t xml:space="preserve">Design pattern </w:t>
-      </w:r>
+      <w:bookmarkStart w:id="12" w:name="_Toc526770781"/>
       <w:r>
         <w:t>Singleton</w:t>
       </w:r>
+      <w:bookmarkEnd w:id="12"/>
+      <w:r>
+        <w:t xml:space="preserve"> </w:t>
+      </w:r>
+      <w:r>
+        <w:t>Design pattern</w:t>
+      </w:r>
+      <w:r>
+        <w:t xml:space="preserve"> for </w:t>
+      </w:r>
+      <w:r>
+        <w:t>‘</w:t>
+      </w:r>
+      <w:proofErr w:type="spellStart"/>
+      <w:r>
+        <w:t>UserDao</w:t>
+      </w:r>
+      <w:proofErr w:type="spellEnd"/>
+      <w:r>
+        <w:t>’</w:t>
+      </w:r>
+    </w:p>
+    <w:p>
+      <w:pPr>
+        <w:pStyle w:val="NormalText"/>
+      </w:pPr>
+      <w:r>
+        <w:t>The way we are using ‘</w:t>
+      </w:r>
+      <w:proofErr w:type="spellStart"/>
+      <w:r>
+        <w:rPr>
+          <w:rFonts w:ascii="Consolas" w:hAnsi="Consolas" w:cs="Consolas"/>
+          <w:sz w:val="20"/>
+          <w:szCs w:val="20"/>
+          <w:shd w:val="clear" w:color="auto" w:fill="D4D4D4"/>
+        </w:rPr>
+        <w:t>UserDao</w:t>
+      </w:r>
+      <w:proofErr w:type="spellEnd"/>
+      <w:r>
+        <w:t xml:space="preserve">’ we have to apply a creational design pattern for this class, in current situation Singleton Design pattern best </w:t>
+      </w:r>
+      <w:r>
+        <w:t xml:space="preserve">suits </w:t>
+      </w:r>
+      <w:r>
+        <w:t xml:space="preserve">for </w:t>
+      </w:r>
+      <w:r>
+        <w:t>‘</w:t>
+      </w:r>
+      <w:proofErr w:type="spellStart"/>
+      <w:r>
+        <w:rPr>
+          <w:rFonts w:ascii="Consolas" w:hAnsi="Consolas" w:cs="Consolas"/>
+          <w:sz w:val="20"/>
+          <w:szCs w:val="20"/>
+          <w:shd w:val="clear" w:color="auto" w:fill="D4D4D4"/>
+        </w:rPr>
+        <w:t>UserDao</w:t>
+      </w:r>
+      <w:proofErr w:type="spellEnd"/>
+      <w:r>
+        <w:t>’</w:t>
+      </w:r>
+      <w:r>
+        <w:t>.</w:t>
+      </w:r>
+    </w:p>
+    <w:p>
+      <w:pPr>
+        <w:pStyle w:val="NormalText"/>
+      </w:pPr>
     </w:p>
     <w:p>
       <w:pPr>
@@ -2689,32 +2059,111 @@
           <w:numId w:val="24"/>
         </w:numPr>
       </w:pPr>
-      <w:r>
-        <w:t xml:space="preserve">User </w:t>
+      <w:bookmarkStart w:id="13" w:name="_Toc526770782"/>
+      <w:r>
+        <w:t xml:space="preserve">Use </w:t>
+      </w:r>
+      <w:r>
+        <w:t>proper</w:t>
+      </w:r>
+      <w:r>
+        <w:t xml:space="preserve"> HTTP method </w:t>
+      </w:r>
+      <w:r>
+        <w:t xml:space="preserve">in </w:t>
+      </w:r>
+      <w:bookmarkEnd w:id="13"/>
+      <w:r>
+        <w:t>‘</w:t>
       </w:r>
       <w:proofErr w:type="spellStart"/>
       <w:r>
-        <w:t>porpr</w:t>
+        <w:t>UserResource</w:t>
       </w:r>
       <w:proofErr w:type="spellEnd"/>
       <w:r>
-        <w:t xml:space="preserve"> HTTP method </w:t>
-      </w:r>
-      <w:proofErr w:type="spellStart"/>
-      <w:r>
-        <w:rPr>
-          <w:rFonts w:ascii="Consolas" w:hAnsi="Consolas" w:cs="Consolas"/>
-          <w:sz w:val="20"/>
-          <w:szCs w:val="20"/>
-          <w:shd w:val="clear" w:color="auto" w:fill="E8F2FE"/>
-        </w:rPr>
-        <w:t>UserResource</w:t>
-      </w:r>
-      <w:proofErr w:type="spellEnd"/>
+        <w:t>’</w:t>
+      </w:r>
     </w:p>
     <w:p>
       <w:pPr>
-        <w:pStyle w:val="ListParagraph"/>
+        <w:pStyle w:val="NormalText"/>
+      </w:pPr>
+      <w:r>
+        <w:t>I have updated HTTP Method type to its correct type according to CRUD operations.</w:t>
+      </w:r>
+    </w:p>
+    <w:p>
+      <w:pPr>
+        <w:pStyle w:val="NormalText"/>
+      </w:pPr>
+      <w:proofErr w:type="spellStart"/>
+      <w:proofErr w:type="gramStart"/>
+      <w:r>
+        <w:t>addUser</w:t>
+      </w:r>
+      <w:proofErr w:type="spellEnd"/>
+      <w:proofErr w:type="gramEnd"/>
+      <w:r>
+        <w:t xml:space="preserve"> to POST.</w:t>
+      </w:r>
+    </w:p>
+    <w:p>
+      <w:pPr>
+        <w:pStyle w:val="NormalText"/>
+      </w:pPr>
+      <w:proofErr w:type="spellStart"/>
+      <w:proofErr w:type="gramStart"/>
+      <w:r>
+        <w:t>updateUser</w:t>
+      </w:r>
+      <w:proofErr w:type="spellEnd"/>
+      <w:proofErr w:type="gramEnd"/>
+      <w:r>
+        <w:t xml:space="preserve"> to PUT.</w:t>
+      </w:r>
+    </w:p>
+    <w:p>
+      <w:pPr>
+        <w:pStyle w:val="NormalText"/>
+      </w:pPr>
+      <w:proofErr w:type="spellStart"/>
+      <w:proofErr w:type="gramStart"/>
+      <w:r>
+        <w:t>deleteUser</w:t>
+      </w:r>
+      <w:proofErr w:type="spellEnd"/>
+      <w:proofErr w:type="gramEnd"/>
+      <w:r>
+        <w:t xml:space="preserve"> to DELETE.</w:t>
+      </w:r>
+    </w:p>
+    <w:p>
+      <w:pPr>
+        <w:pStyle w:val="NormalText"/>
+      </w:pPr>
+      <w:proofErr w:type="spellStart"/>
+      <w:r>
+        <w:t>getUsers</w:t>
+      </w:r>
+      <w:proofErr w:type="spellEnd"/>
+      <w:r>
+        <w:t xml:space="preserve"> and find </w:t>
+      </w:r>
+      <w:proofErr w:type="spellStart"/>
+      <w:r>
+        <w:t>findUser</w:t>
+      </w:r>
+      <w:proofErr w:type="spellEnd"/>
+      <w:r>
+        <w:t xml:space="preserve"> to GET.</w:t>
+      </w:r>
+      <w:bookmarkStart w:id="14" w:name="_GoBack"/>
+      <w:bookmarkEnd w:id="14"/>
+    </w:p>
+    <w:p>
+      <w:pPr>
+        <w:pStyle w:val="NormalText"/>
       </w:pPr>
     </w:p>
     <w:p>
@@ -2725,9 +2174,11 @@
           <w:numId w:val="24"/>
         </w:numPr>
       </w:pPr>
+      <w:bookmarkStart w:id="15" w:name="_Toc526770783"/>
       <w:r>
         <w:t>Introduce logging.</w:t>
       </w:r>
+      <w:bookmarkEnd w:id="15"/>
     </w:p>
     <w:p>
       <w:pPr>
@@ -2737,6 +2188,8 @@
           <w:numId w:val="22"/>
         </w:numPr>
       </w:pPr>
+      <w:bookmarkStart w:id="16" w:name="_Toc526770784"/>
+      <w:bookmarkEnd w:id="16"/>
     </w:p>
     <w:p>
       <w:pPr>
@@ -2747,14 +2200,14 @@
       <w:pPr>
         <w:pStyle w:val="Heading-1"/>
       </w:pPr>
-      <w:bookmarkStart w:id="8" w:name="_Toc507624922"/>
+      <w:bookmarkStart w:id="17" w:name="_Toc526770785"/>
       <w:r>
         <w:t>7</w:t>
       </w:r>
       <w:r>
         <w:t>. References</w:t>
       </w:r>
-      <w:bookmarkEnd w:id="8"/>
+      <w:bookmarkEnd w:id="17"/>
     </w:p>
     <w:p/>
     <w:p>
@@ -2890,7 +2343,7 @@
           <w:rPr>
             <w:noProof/>
           </w:rPr>
-          <w:t>3</w:t>
+          <w:t>4</w:t>
         </w:r>
         <w:r>
           <w:rPr>
@@ -7406,7 +6859,7 @@
 </file>
 
 <file path=customXml/itemProps1.xml><?xml version="1.0" encoding="utf-8"?>
-<ds:datastoreItem xmlns:ds="http://schemas.openxmlformats.org/officeDocument/2006/customXml" ds:itemID="{B0BC3610-B01B-43AB-B5D0-28D4CCCC06D1}">
+<ds:datastoreItem xmlns:ds="http://schemas.openxmlformats.org/officeDocument/2006/customXml" ds:itemID="{BD64BB50-D49E-45C9-8C5E-F1A275C12B48}">
   <ds:schemaRefs>
     <ds:schemaRef ds:uri="http://schemas.openxmlformats.org/officeDocument/2006/bibliography"/>
   </ds:schemaRefs>

</xml_diff>